<commit_message>
Ajout commentaire, ajout logger, et ajout de fonction pour recherche simili recursive
</commit_message>
<xml_diff>
--- a/uploads/developpement/templates/test_template.docx
+++ b/uploads/developpement/templates/test_template.docx
@@ -1,6 +1,6 @@
 
 <file path=word/document.xml><?xml version="1.0" encoding="utf-8"?>
-<w:document xmlns:wpc="http://schemas.microsoft.com/office/word/2010/wordprocessingCanvas" xmlns:cx="http://schemas.microsoft.com/office/drawing/2014/chartex" xmlns:cx1="http://schemas.microsoft.com/office/drawing/2015/9/8/chartex" xmlns:cx2="http://schemas.microsoft.com/office/drawing/2015/10/21/chartex" xmlns:cx3="http://schemas.microsoft.com/office/drawing/2016/5/9/chartex" xmlns:cx4="http://schemas.microsoft.com/office/drawing/2016/5/10/chartex" xmlns:cx5="http://schemas.microsoft.com/office/drawing/2016/5/11/chartex" xmlns:cx6="http://schemas.microsoft.com/office/drawing/2016/5/12/chartex" xmlns:cx7="http://schemas.microsoft.com/office/drawing/2016/5/13/chartex" xmlns:cx8="http://schemas.microsoft.com/office/drawing/2016/5/14/chartex" xmlns:mc="http://schemas.openxmlformats.org/markup-compatibility/2006" xmlns:aink="http://schemas.microsoft.com/office/drawing/2016/ink" xmlns:am3d="http://schemas.microsoft.com/office/drawing/2017/model3d" xmlns:o="urn:schemas-microsoft-com:office:office" xmlns:oel="http://schemas.microsoft.com/office/2019/extlst" xmlns:r="http://schemas.openxmlformats.org/officeDocument/2006/relationships" xmlns:m="http://schemas.openxmlformats.org/officeDocument/2006/math" xmlns:v="urn:schemas-microsoft-com:vml" xmlns:wp14="http://schemas.microsoft.com/office/word/2010/wordprocessingDrawing" xmlns:wp="http://schemas.openxmlformats.org/drawingml/2006/wordprocessingDrawing" xmlns:w10="urn:schemas-microsoft-com:office:word" xmlns:w="http://schemas.openxmlformats.org/wordprocessingml/2006/main" xmlns:w14="http://schemas.microsoft.com/office/word/2010/wordml" xmlns:w15="http://schemas.microsoft.com/office/word/2012/wordml" xmlns:w16cex="http://schemas.microsoft.com/office/word/2018/wordml/cex" xmlns:w16cid="http://schemas.microsoft.com/office/word/2016/wordml/cid" xmlns:w16="http://schemas.microsoft.com/office/word/2018/wordml" xmlns:w16sdtdh="http://schemas.microsoft.com/office/word/2020/wordml/sdtdatahash" xmlns:w16se="http://schemas.microsoft.com/office/word/2015/wordml/symex" xmlns:wpg="http://schemas.microsoft.com/office/word/2010/wordprocessingGroup" xmlns:wpi="http://schemas.microsoft.com/office/word/2010/wordprocessingInk" xmlns:wne="http://schemas.microsoft.com/office/word/2006/wordml" xmlns:wps="http://schemas.microsoft.com/office/word/2010/wordprocessingShape" mc:Ignorable="w14 w15 w16se w16cid w16 w16cex w16sdtdh wp14">
+<w:document xmlns:wpc="http://schemas.microsoft.com/office/word/2010/wordprocessingCanvas" xmlns:cx="http://schemas.microsoft.com/office/drawing/2014/chartex" xmlns:cx1="http://schemas.microsoft.com/office/drawing/2015/9/8/chartex" xmlns:cx2="http://schemas.microsoft.com/office/drawing/2015/10/21/chartex" xmlns:cx3="http://schemas.microsoft.com/office/drawing/2016/5/9/chartex" xmlns:cx4="http://schemas.microsoft.com/office/drawing/2016/5/10/chartex" xmlns:cx5="http://schemas.microsoft.com/office/drawing/2016/5/11/chartex" xmlns:cx6="http://schemas.microsoft.com/office/drawing/2016/5/12/chartex" xmlns:cx7="http://schemas.microsoft.com/office/drawing/2016/5/13/chartex" xmlns:cx8="http://schemas.microsoft.com/office/drawing/2016/5/14/chartex" xmlns:mc="http://schemas.openxmlformats.org/markup-compatibility/2006" xmlns:aink="http://schemas.microsoft.com/office/drawing/2016/ink" xmlns:am3d="http://schemas.microsoft.com/office/drawing/2017/model3d" xmlns:o="urn:schemas-microsoft-com:office:office" xmlns:oel="http://schemas.microsoft.com/office/2019/extlst" xmlns:r="http://schemas.openxmlformats.org/officeDocument/2006/relationships" xmlns:m="http://schemas.openxmlformats.org/officeDocument/2006/math" xmlns:v="urn:schemas-microsoft-com:vml" xmlns:wp14="http://schemas.microsoft.com/office/word/2010/wordprocessingDrawing" xmlns:wp="http://schemas.openxmlformats.org/drawingml/2006/wordprocessingDrawing" xmlns:w10="urn:schemas-microsoft-com:office:word" xmlns:w="http://schemas.openxmlformats.org/wordprocessingml/2006/main" xmlns:w14="http://schemas.microsoft.com/office/word/2010/wordml" xmlns:w15="http://schemas.microsoft.com/office/word/2012/wordml" xmlns:w16cex="http://schemas.microsoft.com/office/word/2018/wordml/cex" xmlns:w16cid="http://schemas.microsoft.com/office/word/2016/wordml/cid" xmlns:w16="http://schemas.microsoft.com/office/word/2018/wordml" xmlns:w16du="http://schemas.microsoft.com/office/word/2023/wordml/word16du" xmlns:w16sdtdh="http://schemas.microsoft.com/office/word/2020/wordml/sdtdatahash" xmlns:w16se="http://schemas.microsoft.com/office/word/2015/wordml/symex" xmlns:wpg="http://schemas.microsoft.com/office/word/2010/wordprocessingGroup" xmlns:wpi="http://schemas.microsoft.com/office/word/2010/wordprocessingInk" xmlns:wne="http://schemas.microsoft.com/office/word/2006/wordml" xmlns:wps="http://schemas.microsoft.com/office/word/2010/wordprocessingShape" mc:Ignorable="w14 w15 w16se w16cid w16 w16cex w16sdtdh w16du wp14">
   <w:body>
     <w:p>
       <w:pPr>
@@ -109,6 +109,7 @@
         </w:rPr>
         <w:t xml:space="preserve"> </w:t>
       </w:r>
+      <w:proofErr w:type="spellStart"/>
       <w:r>
         <w:rPr>
           <w:rFonts w:ascii="Arial" w:hAnsi="Arial" w:cs="Arial"/>
@@ -129,6 +130,7 @@
         </w:rPr>
         <w:t>ng</w:t>
       </w:r>
+      <w:proofErr w:type="spellEnd"/>
       <w:r>
         <w:rPr>
           <w:rFonts w:ascii="Arial" w:hAnsi="Arial" w:cs="Arial"/>
@@ -460,7 +462,54 @@
                 <w:sz w:val="20"/>
                 <w:lang w:val="fr-CA"/>
               </w:rPr>
-              <w:t xml:space="preserve"> project[‘name’]</w:t>
+              <w:t xml:space="preserve"> </w:t>
+            </w:r>
+            <w:proofErr w:type="spellStart"/>
+            <w:r>
+              <w:rPr>
+                <w:rFonts w:ascii="Arial" w:hAnsi="Arial" w:cs="Arial"/>
+                <w:b w:val="0"/>
+                <w:sz w:val="20"/>
+                <w:lang w:val="fr-CA"/>
+              </w:rPr>
+              <w:t>project</w:t>
+            </w:r>
+            <w:proofErr w:type="spellEnd"/>
+            <w:r>
+              <w:rPr>
+                <w:rFonts w:ascii="Arial" w:hAnsi="Arial" w:cs="Arial"/>
+                <w:b w:val="0"/>
+                <w:sz w:val="20"/>
+                <w:lang w:val="fr-CA"/>
+              </w:rPr>
+              <w:t>[‘</w:t>
+            </w:r>
+            <w:r>
+              <w:rPr>
+                <w:rFonts w:ascii="Arial" w:hAnsi="Arial" w:cs="Arial"/>
+                <w:b w:val="0"/>
+                <w:sz w:val="20"/>
+                <w:lang w:val="fr-CA"/>
+              </w:rPr>
+              <w:t>Titre du projet</w:t>
+            </w:r>
+            <w:r>
+              <w:rPr>
+                <w:rFonts w:ascii="Arial" w:hAnsi="Arial" w:cs="Arial"/>
+                <w:b w:val="0"/>
+                <w:sz w:val="20"/>
+                <w:lang w:val="fr-CA"/>
+              </w:rPr>
+              <w:t>’</w:t>
+            </w:r>
+            <w:r>
+              <w:rPr>
+                <w:rFonts w:ascii="Arial" w:hAnsi="Arial" w:cs="Arial"/>
+                <w:b w:val="0"/>
+                <w:sz w:val="20"/>
+                <w:lang w:val="fr-CA"/>
+              </w:rPr>
+              <w:t>]</w:t>
             </w:r>
             <w:r>
               <w:rPr>
@@ -527,48 +576,52 @@
               <w:rPr>
                 <w:rFonts w:ascii="Arial" w:hAnsi="Arial" w:cs="Arial"/>
                 <w:sz w:val="20"/>
-                <w:lang w:val="en-US"/>
+                <w:lang w:val="fr-CA"/>
               </w:rPr>
             </w:pPr>
             <w:r>
               <w:rPr>
                 <w:rFonts w:ascii="Arial" w:hAnsi="Arial" w:cs="Arial"/>
                 <w:sz w:val="20"/>
-                <w:lang w:val="en-US"/>
-              </w:rPr>
-              <w:t>{{ '; '.join</w:t>
-            </w:r>
-            <w:r>
-              <w:rPr>
-                <w:rFonts w:ascii="Arial" w:hAnsi="Arial" w:cs="Arial"/>
-                <w:sz w:val="20"/>
-                <w:lang w:val="en-US"/>
-              </w:rPr>
-              <w:t>(</w:t>
-            </w:r>
-            <w:r>
-              <w:rPr>
-                <w:rFonts w:ascii="Arial" w:hAnsi="Arial" w:cs="Arial"/>
-                <w:sz w:val="20"/>
-                <w:lang w:val="en-US"/>
-              </w:rPr>
-              <w:t>project[‘tags’]</w:t>
-            </w:r>
-            <w:r>
-              <w:rPr>
-                <w:rFonts w:ascii="Arial" w:hAnsi="Arial" w:cs="Arial"/>
-                <w:sz w:val="20"/>
-                <w:lang w:val="en-US"/>
-              </w:rPr>
-              <w:t>)</w:t>
-            </w:r>
-            <w:r>
-              <w:rPr>
-                <w:rFonts w:ascii="Arial" w:hAnsi="Arial" w:cs="Arial"/>
-                <w:sz w:val="20"/>
-                <w:lang w:val="en-US"/>
-              </w:rPr>
-              <w:t xml:space="preserve"> }}</w:t>
+                <w:lang w:val="fr-CA"/>
+              </w:rPr>
+              <w:t xml:space="preserve">{{ </w:t>
+            </w:r>
+            <w:proofErr w:type="spellStart"/>
+            <w:r>
+              <w:rPr>
+                <w:rFonts w:ascii="Arial" w:hAnsi="Arial" w:cs="Arial"/>
+                <w:sz w:val="20"/>
+                <w:lang w:val="fr-CA"/>
+              </w:rPr>
+              <w:t>project</w:t>
+            </w:r>
+            <w:proofErr w:type="spellEnd"/>
+            <w:r>
+              <w:rPr>
+                <w:rFonts w:ascii="Arial" w:hAnsi="Arial" w:cs="Arial"/>
+                <w:sz w:val="20"/>
+                <w:lang w:val="fr-CA"/>
+              </w:rPr>
+              <w:t xml:space="preserve">['Catégorie'] | default([]) | </w:t>
+            </w:r>
+            <w:proofErr w:type="spellStart"/>
+            <w:r>
+              <w:rPr>
+                <w:rFonts w:ascii="Arial" w:hAnsi="Arial" w:cs="Arial"/>
+                <w:sz w:val="20"/>
+                <w:lang w:val="fr-CA"/>
+              </w:rPr>
+              <w:t>join</w:t>
+            </w:r>
+            <w:proofErr w:type="spellEnd"/>
+            <w:r>
+              <w:rPr>
+                <w:rFonts w:ascii="Arial" w:hAnsi="Arial" w:cs="Arial"/>
+                <w:sz w:val="20"/>
+                <w:lang w:val="fr-CA"/>
+              </w:rPr>
+              <w:t>('; ') }}</w:t>
             </w:r>
           </w:p>
         </w:tc>
@@ -638,14 +691,14 @@
                 <w:rFonts w:ascii="Arial" w:hAnsi="Arial" w:cs="Arial"/>
                 <w:b/>
                 <w:sz w:val="20"/>
-                <w:lang w:val="fr-CA"/>
+                <w:lang w:val="en-US"/>
               </w:rPr>
             </w:pPr>
             <w:r>
               <w:rPr>
                 <w:rFonts w:ascii="Arial" w:hAnsi="Arial" w:cs="Arial"/>
                 <w:sz w:val="20"/>
-                <w:lang w:val="fr-CA"/>
+                <w:lang w:val="en-US"/>
               </w:rPr>
               <w:t>{{</w:t>
             </w:r>
@@ -654,17 +707,35 @@
                 <w:rFonts w:ascii="Arial" w:hAnsi="Arial" w:cs="Arial"/>
                 <w:b/>
                 <w:sz w:val="20"/>
-                <w:lang w:val="fr-CA"/>
-              </w:rPr>
-              <w:t xml:space="preserve"> project[‘client’]</w:t>
-            </w:r>
-            <w:r>
-              <w:rPr>
-                <w:rFonts w:ascii="Arial" w:hAnsi="Arial" w:cs="Arial"/>
-                <w:sz w:val="20"/>
-                <w:lang w:val="fr-CA"/>
-              </w:rPr>
-              <w:t xml:space="preserve"> }}</w:t>
+                <w:lang w:val="en-US"/>
+              </w:rPr>
+              <w:t xml:space="preserve"> </w:t>
+            </w:r>
+            <w:r>
+              <w:rPr>
+                <w:rFonts w:ascii="Arial" w:hAnsi="Arial" w:cs="Arial"/>
+                <w:b/>
+                <w:sz w:val="20"/>
+                <w:lang w:val="en-US"/>
+              </w:rPr>
+              <w:t>project[‘Client’]</w:t>
+            </w:r>
+            <w:r>
+              <w:rPr>
+                <w:rFonts w:ascii="Arial" w:hAnsi="Arial" w:cs="Arial"/>
+                <w:b/>
+                <w:sz w:val="20"/>
+                <w:lang w:val="en-US"/>
+              </w:rPr>
+              <w:t xml:space="preserve"> </w:t>
+            </w:r>
+            <w:r>
+              <w:rPr>
+                <w:rFonts w:ascii="Arial" w:hAnsi="Arial" w:cs="Arial"/>
+                <w:sz w:val="20"/>
+                <w:lang w:val="en-US"/>
+              </w:rPr>
+              <w:t>| default([]) | join('; ') }}</w:t>
             </w:r>
           </w:p>
         </w:tc>
@@ -731,78 +802,50 @@
             <w:pPr>
               <w:pStyle w:val="PrformatHTML"/>
               <w:rPr>
-                <w:lang w:val="en-US"/>
+                <w:rFonts w:ascii="Arial" w:hAnsi="Arial" w:cs="Arial"/>
               </w:rPr>
             </w:pPr>
             <w:r>
               <w:rPr>
                 <w:rFonts w:ascii="Arial" w:hAnsi="Arial" w:cs="Arial"/>
-                <w:lang w:val="en-US"/>
               </w:rPr>
               <w:t xml:space="preserve">{{ </w:t>
             </w:r>
-            <w:r>
-              <w:rPr>
-                <w:rFonts w:ascii="Arial" w:hAnsi="Arial" w:cs="Arial"/>
-                <w:b/>
+            <w:proofErr w:type="spellStart"/>
+            <w:r>
+              <w:rPr>
+                <w:rFonts w:ascii="Arial" w:hAnsi="Arial" w:cs="Arial"/>
               </w:rPr>
               <w:t>project</w:t>
             </w:r>
-            <w:r>
-              <w:rPr>
-                <w:rFonts w:ascii="Arial" w:hAnsi="Arial" w:cs="Arial"/>
-                <w:lang w:val="en-US"/>
-              </w:rPr>
-              <w:t xml:space="preserve"> </w:t>
-            </w:r>
-            <w:r>
-              <w:rPr>
-                <w:rFonts w:ascii="Arial" w:hAnsi="Arial" w:cs="Arial"/>
-                <w:lang w:val="en-US"/>
-              </w:rPr>
-              <w:t>[‘start_date’]</w:t>
-            </w:r>
-            <w:r>
-              <w:rPr>
-                <w:rFonts w:cs="Arial"/>
-                <w:lang w:val="en-US"/>
-              </w:rPr>
-              <w:t>.</w:t>
-            </w:r>
-            <w:r>
-              <w:rPr>
-                <w:lang w:val="en-US"/>
-              </w:rPr>
-              <w:t>s</w:t>
-            </w:r>
-            <w:r>
-              <w:t>plit(‘-‘)[0]</w:t>
-            </w:r>
+            <w:proofErr w:type="spellEnd"/>
           </w:p>
           <w:p>
             <w:pPr>
-              <w:spacing w:before="60" w:after="60" w:line="240" w:lineRule="auto"/>
-              <w:rPr>
-                <w:rFonts w:ascii="Arial" w:hAnsi="Arial" w:cs="Arial"/>
-                <w:sz w:val="20"/>
-                <w:lang w:val="fr-CA"/>
+              <w:pStyle w:val="PrformatHTML"/>
+              <w:rPr>
+                <w:rFonts w:ascii="Arial" w:hAnsi="Arial" w:cs="Arial"/>
               </w:rPr>
             </w:pPr>
             <w:r>
               <w:rPr>
                 <w:rFonts w:ascii="Arial" w:hAnsi="Arial" w:cs="Arial"/>
-                <w:sz w:val="20"/>
-                <w:lang w:val="en-US"/>
-              </w:rPr>
-              <w:t xml:space="preserve"> </w:t>
-            </w:r>
-            <w:r>
-              <w:rPr>
-                <w:rFonts w:ascii="Arial" w:hAnsi="Arial" w:cs="Arial"/>
-                <w:sz w:val="20"/>
-                <w:lang w:val="fr-CA"/>
-              </w:rPr>
-              <w:t>}}</w:t>
+              </w:rPr>
+              <w:t xml:space="preserve">[‘Début’].split(‘-‘)[1] }}/{{ </w:t>
+            </w:r>
+            <w:proofErr w:type="spellStart"/>
+            <w:r>
+              <w:rPr>
+                <w:rFonts w:ascii="Arial" w:hAnsi="Arial" w:cs="Arial"/>
+              </w:rPr>
+              <w:t>project</w:t>
+            </w:r>
+            <w:proofErr w:type="spellEnd"/>
+            <w:r>
+              <w:rPr>
+                <w:rFonts w:ascii="Arial" w:hAnsi="Arial" w:cs="Arial"/>
+              </w:rPr>
+              <w:t>[‘Début’].split(‘-‘)[0] }}</w:t>
             </w:r>
           </w:p>
         </w:tc>
@@ -855,7 +898,6 @@
               <w:spacing w:before="60" w:after="60" w:line="240" w:lineRule="auto"/>
               <w:rPr>
                 <w:rFonts w:ascii="Arial" w:hAnsi="Arial" w:cs="Arial"/>
-                <w:b/>
                 <w:sz w:val="20"/>
                 <w:lang w:val="fr-CA"/>
               </w:rPr>
@@ -868,38 +910,39 @@
               </w:rPr>
               <w:t xml:space="preserve">{{ </w:t>
             </w:r>
-            <w:r>
-              <w:rPr>
-                <w:rFonts w:ascii="Arial" w:hAnsi="Arial" w:cs="Arial"/>
-                <w:b/>
-                <w:sz w:val="20"/>
-                <w:lang w:val="fr-CA"/>
-              </w:rPr>
-              <w:t>project[‘</w:t>
-            </w:r>
-            <w:r>
-              <w:rPr>
-                <w:rFonts w:ascii="Arial" w:hAnsi="Arial" w:cs="Arial"/>
-                <w:sz w:val="20"/>
-                <w:lang w:val="fr-CA"/>
-              </w:rPr>
-              <w:t>duration</w:t>
-            </w:r>
-            <w:r>
-              <w:rPr>
-                <w:rFonts w:ascii="Arial" w:hAnsi="Arial" w:cs="Arial"/>
-                <w:sz w:val="20"/>
-                <w:lang w:val="fr-CA"/>
-              </w:rPr>
-              <w:t>’]</w:t>
-            </w:r>
-            <w:r>
-              <w:rPr>
-                <w:rFonts w:ascii="Arial" w:hAnsi="Arial" w:cs="Arial"/>
-                <w:sz w:val="20"/>
-                <w:lang w:val="fr-CA"/>
-              </w:rPr>
-              <w:t xml:space="preserve"> }}</w:t>
+            <w:proofErr w:type="spellStart"/>
+            <w:r>
+              <w:rPr>
+                <w:rFonts w:ascii="Arial" w:hAnsi="Arial" w:cs="Arial"/>
+                <w:sz w:val="20"/>
+                <w:lang w:val="fr-CA"/>
+              </w:rPr>
+              <w:t>project</w:t>
+            </w:r>
+            <w:proofErr w:type="spellEnd"/>
+            <w:r>
+              <w:rPr>
+                <w:rFonts w:ascii="Arial" w:hAnsi="Arial" w:cs="Arial"/>
+                <w:sz w:val="20"/>
+                <w:lang w:val="fr-CA"/>
+              </w:rPr>
+              <w:t xml:space="preserve">[‘Durée (mois) </w:t>
+            </w:r>
+            <w:r>
+              <w:rPr>
+                <w:rFonts w:ascii="Arial" w:hAnsi="Arial" w:cs="Arial"/>
+                <w:sz w:val="20"/>
+                <w:lang w:val="fr-CA"/>
+              </w:rPr>
+              <w:t xml:space="preserve">- </w:t>
+            </w:r>
+            <w:r>
+              <w:rPr>
+                <w:rFonts w:ascii="Arial" w:hAnsi="Arial" w:cs="Arial"/>
+                <w:sz w:val="20"/>
+                <w:lang w:val="fr-CA"/>
+              </w:rPr>
+              <w:t>calcul par valeur’] }}</w:t>
             </w:r>
           </w:p>
         </w:tc>
@@ -982,19 +1025,44 @@
             <w:r>
               <w:rPr>
                 <w:rFonts w:ascii="Arial" w:hAnsi="Arial" w:cs="Arial"/>
+                <w:sz w:val="20"/>
+                <w:lang w:val="en-US"/>
+              </w:rPr>
+              <w:t xml:space="preserve"> </w:t>
+            </w:r>
+            <w:r>
+              <w:rPr>
+                <w:rFonts w:ascii="Arial" w:hAnsi="Arial" w:cs="Arial"/>
+                <w:sz w:val="20"/>
+                <w:lang w:val="en-US"/>
+              </w:rPr>
+              <w:t>project[‘Valeur’] }}</w:t>
+            </w:r>
+            <w:r>
+              <w:rPr>
+                <w:rFonts w:ascii="Arial" w:hAnsi="Arial" w:cs="Arial"/>
+                <w:sz w:val="20"/>
+                <w:lang w:val="en-US"/>
+              </w:rPr>
+              <w:t xml:space="preserve"> {{</w:t>
+            </w:r>
+            <w:r>
+              <w:rPr>
+                <w:rFonts w:ascii="Arial" w:hAnsi="Arial" w:cs="Arial"/>
                 <w:b/>
                 <w:sz w:val="20"/>
                 <w:lang w:val="en-US"/>
               </w:rPr>
-              <w:t xml:space="preserve"> project[‘contract_value’]</w:t>
-            </w:r>
-            <w:r>
-              <w:rPr>
-                <w:rFonts w:ascii="Arial" w:hAnsi="Arial" w:cs="Arial"/>
+              <w:t xml:space="preserve"> project[‘</w:t>
+            </w:r>
+            <w:r>
+              <w:rPr>
+                <w:rFonts w:ascii="Arial" w:hAnsi="Arial" w:cs="Arial"/>
+                <w:b/>
                 <w:sz w:val="20"/>
                 <w:lang w:val="en-US"/>
               </w:rPr>
-              <w:t xml:space="preserve"> }} {{</w:t>
+              <w:t>Devise</w:t>
             </w:r>
             <w:r>
               <w:rPr>
@@ -1003,7 +1071,7 @@
                 <w:sz w:val="20"/>
                 <w:lang w:val="en-US"/>
               </w:rPr>
-              <w:t xml:space="preserve"> project[‘currency’]</w:t>
+              <w:t>’]</w:t>
             </w:r>
             <w:r>
               <w:rPr>
@@ -1085,8 +1153,6 @@
               <w:spacing w:after="0" w:line="240" w:lineRule="auto"/>
               <w:rPr>
                 <w:rFonts w:ascii="Arial" w:hAnsi="Arial" w:cs="Arial"/>
-                <w:b/>
-                <w:bCs/>
                 <w:sz w:val="20"/>
                 <w:lang w:val="fr-CA"/>
               </w:rPr>
@@ -1094,12 +1160,10 @@
             <w:r>
               <w:rPr>
                 <w:rFonts w:ascii="Arial" w:hAnsi="Arial" w:cs="Arial"/>
-                <w:b/>
-                <w:bCs/>
-                <w:sz w:val="20"/>
-                <w:lang w:val="fr-CA"/>
-              </w:rPr>
-              <w:t>{{ project[‘leader’] }}</w:t>
+                <w:sz w:val="20"/>
+                <w:lang w:val="fr-CA"/>
+              </w:rPr>
+              <w:t>Chargé de projet et expert technique</w:t>
             </w:r>
           </w:p>
           <w:p>
@@ -1113,34 +1177,10 @@
               <w:spacing w:after="0" w:line="240" w:lineRule="auto"/>
               <w:rPr>
                 <w:rFonts w:ascii="Arial" w:hAnsi="Arial" w:cs="Arial"/>
-                <w:sz w:val="20"/>
-                <w:lang w:val="fr-CA"/>
-              </w:rPr>
-            </w:pPr>
-            <w:r>
-              <w:rPr>
-                <w:rFonts w:ascii="Arial" w:hAnsi="Arial" w:cs="Arial"/>
-                <w:sz w:val="20"/>
-                <w:lang w:val="fr-CA"/>
-              </w:rPr>
-              <w:t>Chargé de projet et expert technique</w:t>
-            </w:r>
-          </w:p>
-          <w:p>
-            <w:pPr>
-              <w:tabs>
-                <w:tab w:val="left" w:pos="2410"/>
-                <w:tab w:val="left" w:pos="4536"/>
-                <w:tab w:val="left" w:pos="6663"/>
-                <w:tab w:val="left" w:pos="7380"/>
-              </w:tabs>
-              <w:spacing w:after="0" w:line="240" w:lineRule="auto"/>
-              <w:rPr>
-                <w:rFonts w:ascii="Arial" w:hAnsi="Arial" w:cs="Arial"/>
                 <w:b/>
                 <w:bCs/>
                 <w:sz w:val="20"/>
-                <w:lang w:val="fr-CA"/>
+                <w:lang w:val="en-US"/>
               </w:rPr>
             </w:pPr>
             <w:r>
@@ -1149,9 +1189,17 @@
                 <w:b/>
                 <w:bCs/>
                 <w:sz w:val="20"/>
-                <w:lang w:val="fr-CA"/>
-              </w:rPr>
-              <w:t>{{ '; '.join(project[‘expert’]) }}</w:t>
+                <w:lang w:val="en-US"/>
+              </w:rPr>
+              <w:t xml:space="preserve">{{ project[‘Leader’] </w:t>
+            </w:r>
+            <w:r>
+              <w:rPr>
+                <w:rFonts w:ascii="Arial" w:hAnsi="Arial" w:cs="Arial"/>
+                <w:sz w:val="20"/>
+                <w:lang w:val="en-US"/>
+              </w:rPr>
+              <w:t>| default([]) | join(' ') }}</w:t>
             </w:r>
           </w:p>
           <w:p>
@@ -1175,35 +1223,31 @@
                 <w:sz w:val="20"/>
                 <w:lang w:val="fr-CA"/>
               </w:rPr>
-              <w:t>Expert technique</w:t>
-            </w:r>
-          </w:p>
-          <w:p>
-            <w:pPr>
-              <w:tabs>
-                <w:tab w:val="left" w:pos="2410"/>
-                <w:tab w:val="left" w:pos="4536"/>
-                <w:tab w:val="left" w:pos="6663"/>
-                <w:tab w:val="left" w:pos="7380"/>
-              </w:tabs>
-              <w:spacing w:after="0" w:line="240" w:lineRule="auto"/>
-              <w:rPr>
-                <w:rFonts w:ascii="Arial" w:hAnsi="Arial" w:cs="Arial"/>
-                <w:b/>
-                <w:bCs/>
-                <w:sz w:val="20"/>
-                <w:lang w:val="en-US"/>
-              </w:rPr>
-            </w:pPr>
-            <w:r>
-              <w:rPr>
-                <w:rFonts w:ascii="Arial" w:hAnsi="Arial" w:cs="Arial"/>
-                <w:b/>
-                <w:bCs/>
-                <w:sz w:val="20"/>
-                <w:lang w:val="en-US"/>
-              </w:rPr>
-              <w:t>{{ '; '.join(project[‘other’]) }}</w:t>
+              <w:t>Expert</w:t>
+            </w:r>
+            <w:r>
+              <w:rPr>
+                <w:rFonts w:ascii="Arial" w:hAnsi="Arial" w:cs="Arial"/>
+                <w:sz w:val="20"/>
+                <w:lang w:val="fr-CA"/>
+              </w:rPr>
+              <w:t>s</w:t>
+            </w:r>
+            <w:r>
+              <w:rPr>
+                <w:rFonts w:ascii="Arial" w:hAnsi="Arial" w:cs="Arial"/>
+                <w:sz w:val="20"/>
+                <w:lang w:val="fr-CA"/>
+              </w:rPr>
+              <w:t xml:space="preserve"> technique</w:t>
+            </w:r>
+            <w:r>
+              <w:rPr>
+                <w:rFonts w:ascii="Arial" w:hAnsi="Arial" w:cs="Arial"/>
+                <w:sz w:val="20"/>
+                <w:lang w:val="fr-CA"/>
+              </w:rPr>
+              <w:t>s</w:t>
             </w:r>
           </w:p>
           <w:p>
@@ -1217,30 +1261,6 @@
               <w:spacing w:after="60" w:line="240" w:lineRule="auto"/>
               <w:rPr>
                 <w:rFonts w:ascii="Arial" w:hAnsi="Arial" w:cs="Arial"/>
-                <w:sz w:val="20"/>
-                <w:lang w:val="fr-CA"/>
-              </w:rPr>
-            </w:pPr>
-            <w:r>
-              <w:rPr>
-                <w:rFonts w:ascii="Arial" w:hAnsi="Arial" w:cs="Arial"/>
-                <w:sz w:val="20"/>
-                <w:lang w:val="fr-CA"/>
-              </w:rPr>
-              <w:t>Autre</w:t>
-            </w:r>
-          </w:p>
-          <w:p>
-            <w:pPr>
-              <w:tabs>
-                <w:tab w:val="left" w:pos="2410"/>
-                <w:tab w:val="left" w:pos="4536"/>
-                <w:tab w:val="left" w:pos="6663"/>
-                <w:tab w:val="left" w:pos="7380"/>
-              </w:tabs>
-              <w:spacing w:after="0" w:line="240" w:lineRule="auto"/>
-              <w:rPr>
-                <w:rFonts w:ascii="Arial" w:hAnsi="Arial" w:cs="Arial"/>
                 <w:b/>
                 <w:bCs/>
                 <w:sz w:val="20"/>
@@ -1255,24 +1275,124 @@
                 <w:sz w:val="20"/>
                 <w:lang w:val="fr-CA"/>
               </w:rPr>
-              <w:t>{{ '; '.join(project[‘associate’]) }}</w:t>
-            </w:r>
-          </w:p>
-          <w:p>
-            <w:pPr>
-              <w:tabs>
-                <w:tab w:val="left" w:pos="2410"/>
-                <w:tab w:val="left" w:pos="4536"/>
-                <w:tab w:val="left" w:pos="6663"/>
-                <w:tab w:val="left" w:pos="7380"/>
-              </w:tabs>
-              <w:spacing w:after="60" w:line="240" w:lineRule="auto"/>
-              <w:rPr>
-                <w:rFonts w:ascii="Arial" w:hAnsi="Arial" w:cs="Arial"/>
-                <w:sz w:val="20"/>
-                <w:lang w:val="fr-CA"/>
-              </w:rPr>
-            </w:pPr>
+              <w:t xml:space="preserve">{{ </w:t>
+            </w:r>
+            <w:proofErr w:type="spellStart"/>
+            <w:r>
+              <w:rPr>
+                <w:rFonts w:ascii="Arial" w:hAnsi="Arial" w:cs="Arial"/>
+                <w:b/>
+                <w:bCs/>
+                <w:sz w:val="20"/>
+                <w:lang w:val="fr-CA"/>
+              </w:rPr>
+              <w:t>project</w:t>
+            </w:r>
+            <w:proofErr w:type="spellEnd"/>
+            <w:r>
+              <w:rPr>
+                <w:rFonts w:ascii="Arial" w:hAnsi="Arial" w:cs="Arial"/>
+                <w:b/>
+                <w:bCs/>
+                <w:sz w:val="20"/>
+                <w:lang w:val="fr-CA"/>
+              </w:rPr>
+              <w:t>[</w:t>
+            </w:r>
+            <w:r>
+              <w:rPr>
+                <w:rFonts w:ascii="Arial" w:hAnsi="Arial" w:cs="Arial"/>
+                <w:b/>
+                <w:bCs/>
+                <w:sz w:val="20"/>
+                <w:lang w:val="fr-CA"/>
+              </w:rPr>
+              <w:t>‘</w:t>
+            </w:r>
+            <w:r>
+              <w:rPr>
+                <w:rFonts w:ascii="Arial" w:hAnsi="Arial" w:cs="Arial"/>
+                <w:b/>
+                <w:bCs/>
+                <w:sz w:val="20"/>
+                <w:lang w:val="fr-CA"/>
+              </w:rPr>
+              <w:t>Expert</w:t>
+            </w:r>
+            <w:r>
+              <w:rPr>
+                <w:rFonts w:ascii="Arial" w:hAnsi="Arial" w:cs="Arial"/>
+                <w:b/>
+                <w:bCs/>
+                <w:sz w:val="20"/>
+                <w:lang w:val="fr-CA"/>
+              </w:rPr>
+              <w:t xml:space="preserve"> </w:t>
+            </w:r>
+            <w:r>
+              <w:rPr>
+                <w:rFonts w:ascii="Arial" w:hAnsi="Arial" w:cs="Arial"/>
+                <w:b/>
+                <w:bCs/>
+                <w:sz w:val="20"/>
+                <w:lang w:val="fr-CA"/>
+              </w:rPr>
+              <w:t>technique</w:t>
+            </w:r>
+            <w:r>
+              <w:rPr>
+                <w:rFonts w:ascii="Arial" w:hAnsi="Arial" w:cs="Arial"/>
+                <w:b/>
+                <w:bCs/>
+                <w:sz w:val="20"/>
+                <w:lang w:val="fr-CA"/>
+              </w:rPr>
+              <w:t>’</w:t>
+            </w:r>
+            <w:r>
+              <w:rPr>
+                <w:rFonts w:ascii="Arial" w:hAnsi="Arial" w:cs="Arial"/>
+                <w:b/>
+                <w:bCs/>
+                <w:sz w:val="20"/>
+                <w:lang w:val="fr-CA"/>
+              </w:rPr>
+              <w:t>]</w:t>
+            </w:r>
+            <w:r>
+              <w:rPr>
+                <w:rFonts w:ascii="Arial" w:hAnsi="Arial" w:cs="Arial"/>
+                <w:sz w:val="20"/>
+                <w:lang w:val="fr-CA"/>
+              </w:rPr>
+              <w:t xml:space="preserve"> </w:t>
+            </w:r>
+            <w:r>
+              <w:rPr>
+                <w:rFonts w:ascii="Arial" w:hAnsi="Arial" w:cs="Arial"/>
+                <w:sz w:val="20"/>
+                <w:lang w:val="fr-CA"/>
+              </w:rPr>
+              <w:t xml:space="preserve">| default([]) | </w:t>
+            </w:r>
+            <w:proofErr w:type="spellStart"/>
+            <w:r>
+              <w:rPr>
+                <w:rFonts w:ascii="Arial" w:hAnsi="Arial" w:cs="Arial"/>
+                <w:sz w:val="20"/>
+                <w:lang w:val="fr-CA"/>
+              </w:rPr>
+              <w:t>join</w:t>
+            </w:r>
+            <w:proofErr w:type="spellEnd"/>
+            <w:r>
+              <w:rPr>
+                <w:rFonts w:ascii="Arial" w:hAnsi="Arial" w:cs="Arial"/>
+                <w:sz w:val="20"/>
+                <w:lang w:val="fr-CA"/>
+              </w:rPr>
+              <w:t>('; ') }}</w:t>
+            </w:r>
           </w:p>
         </w:tc>
         <w:tc>
@@ -1335,39 +1455,43 @@
                 <w:sz w:val="20"/>
                 <w:lang w:val="en-US"/>
               </w:rPr>
-              <w:t xml:space="preserve">{{ </w:t>
-            </w:r>
-            <w:r>
-              <w:rPr>
-                <w:rFonts w:ascii="Arial" w:hAnsi="Arial" w:cs="Arial"/>
+              <w:t>{{</w:t>
+            </w:r>
+            <w:r>
+              <w:rPr>
+                <w:rFonts w:ascii="Arial" w:hAnsi="Arial" w:cs="Arial"/>
+                <w:b/>
                 <w:sz w:val="20"/>
                 <w:lang w:val="en-US"/>
               </w:rPr>
-              <w:t>'</w:t>
-            </w:r>
-            <w:r>
-              <w:rPr>
-                <w:rFonts w:ascii="Arial" w:hAnsi="Arial" w:cs="Arial"/>
+              <w:t xml:space="preserve"> project[‘</w:t>
+            </w:r>
+            <w:r>
+              <w:rPr>
+                <w:rFonts w:ascii="Arial" w:hAnsi="Arial" w:cs="Arial"/>
+                <w:b/>
                 <w:sz w:val="20"/>
                 <w:lang w:val="en-US"/>
               </w:rPr>
-              <w:t>\n</w:t>
-            </w:r>
-            <w:r>
-              <w:rPr>
-                <w:rFonts w:ascii="Arial" w:hAnsi="Arial" w:cs="Arial"/>
+              <w:t>Contact</w:t>
+            </w:r>
+            <w:r>
+              <w:rPr>
+                <w:rFonts w:ascii="Arial" w:hAnsi="Arial" w:cs="Arial"/>
+                <w:b/>
                 <w:sz w:val="20"/>
                 <w:lang w:val="en-US"/>
               </w:rPr>
-              <w:t>'.join</w:t>
-            </w:r>
-            <w:r>
-              <w:rPr>
-                <w:rFonts w:ascii="Arial" w:hAnsi="Arial" w:cs="Arial"/>
+              <w:t>s</w:t>
+            </w:r>
+            <w:r>
+              <w:rPr>
+                <w:rFonts w:ascii="Arial" w:hAnsi="Arial" w:cs="Arial"/>
+                <w:b/>
                 <w:sz w:val="20"/>
                 <w:lang w:val="en-US"/>
               </w:rPr>
-              <w:t>(project</w:t>
+              <w:t xml:space="preserve">’] </w:t>
             </w:r>
             <w:r>
               <w:rPr>
@@ -1375,39 +1499,7 @@
                 <w:sz w:val="20"/>
                 <w:lang w:val="en-US"/>
               </w:rPr>
-              <w:t>[</w:t>
-            </w:r>
-            <w:r>
-              <w:rPr>
-                <w:rFonts w:ascii="Arial" w:hAnsi="Arial" w:cs="Arial"/>
-                <w:sz w:val="20"/>
-                <w:lang w:val="en-US"/>
-              </w:rPr>
-              <w:t>‘reference</w:t>
-            </w:r>
-            <w:r>
-              <w:rPr>
-                <w:rFonts w:ascii="Arial" w:hAnsi="Arial" w:cs="Arial"/>
-                <w:sz w:val="20"/>
-                <w:lang w:val="en-US"/>
-              </w:rPr>
-              <w:t>’</w:t>
-            </w:r>
-            <w:r>
-              <w:rPr>
-                <w:rFonts w:ascii="Arial" w:hAnsi="Arial" w:cs="Arial"/>
-                <w:sz w:val="20"/>
-                <w:lang w:val="en-US"/>
-              </w:rPr>
-              <w:t>]</w:t>
-            </w:r>
-            <w:r>
-              <w:rPr>
-                <w:rFonts w:ascii="Arial" w:hAnsi="Arial" w:cs="Arial"/>
-                <w:sz w:val="20"/>
-                <w:lang w:val="en-US"/>
-              </w:rPr>
-              <w:t>) }}</w:t>
+              <w:t>| default([]) | join('; ') }}</w:t>
             </w:r>
           </w:p>
         </w:tc>
@@ -1517,24 +1609,51 @@
                 <w:sz w:val="20"/>
                 <w:lang w:val="fr-CA"/>
               </w:rPr>
-              <w:t>{{</w:t>
-            </w:r>
-            <w:r>
-              <w:rPr>
-                <w:rFonts w:ascii="Arial" w:hAnsi="Arial" w:cs="Arial"/>
-                <w:b/>
-                <w:sz w:val="20"/>
-                <w:lang w:val="fr-CA"/>
-              </w:rPr>
-              <w:t xml:space="preserve"> project[‘abstract’]</w:t>
-            </w:r>
-            <w:r>
-              <w:rPr>
-                <w:rFonts w:ascii="Arial" w:hAnsi="Arial" w:cs="Arial"/>
-                <w:sz w:val="20"/>
-                <w:lang w:val="fr-CA"/>
-              </w:rPr>
-              <w:t xml:space="preserve"> }} </w:t>
+              <w:t xml:space="preserve">{{ </w:t>
+            </w:r>
+            <w:proofErr w:type="spellStart"/>
+            <w:r>
+              <w:rPr>
+                <w:rFonts w:ascii="Arial" w:hAnsi="Arial" w:cs="Arial"/>
+                <w:sz w:val="20"/>
+                <w:lang w:val="fr-CA"/>
+              </w:rPr>
+              <w:t>project</w:t>
+            </w:r>
+            <w:proofErr w:type="spellEnd"/>
+            <w:r>
+              <w:rPr>
+                <w:rFonts w:ascii="Arial" w:hAnsi="Arial" w:cs="Arial"/>
+                <w:sz w:val="20"/>
+                <w:lang w:val="fr-CA"/>
+              </w:rPr>
+              <w:t>[‘</w:t>
+            </w:r>
+            <w:proofErr w:type="spellStart"/>
+            <w:r>
+              <w:rPr>
+                <w:rFonts w:ascii="Arial" w:hAnsi="Arial" w:cs="Arial"/>
+                <w:sz w:val="20"/>
+                <w:lang w:val="fr-CA"/>
+              </w:rPr>
+              <w:t>Contexte</w:t>
+            </w:r>
+            <w:r>
+              <w:rPr>
+                <w:rFonts w:ascii="Arial" w:hAnsi="Arial" w:cs="Arial"/>
+                <w:sz w:val="20"/>
+                <w:lang w:val="fr-CA"/>
+              </w:rPr>
+              <w:t>_fr</w:t>
+            </w:r>
+            <w:proofErr w:type="spellEnd"/>
+            <w:r>
+              <w:rPr>
+                <w:rFonts w:ascii="Arial" w:hAnsi="Arial" w:cs="Arial"/>
+                <w:sz w:val="20"/>
+                <w:lang w:val="fr-CA"/>
+              </w:rPr>
+              <w:t>’] }}</w:t>
             </w:r>
           </w:p>
         </w:tc>
@@ -1613,24 +1732,51 @@
                 <w:sz w:val="20"/>
                 <w:lang w:val="fr-CA"/>
               </w:rPr>
-              <w:t>{{</w:t>
-            </w:r>
-            <w:r>
-              <w:rPr>
-                <w:rFonts w:ascii="Arial" w:hAnsi="Arial" w:cs="Arial"/>
-                <w:b/>
-                <w:sz w:val="20"/>
-                <w:lang w:val="fr-CA"/>
-              </w:rPr>
-              <w:t xml:space="preserve"> project[‘body’]</w:t>
-            </w:r>
-            <w:r>
-              <w:rPr>
-                <w:rFonts w:ascii="Arial" w:hAnsi="Arial" w:cs="Arial"/>
-                <w:sz w:val="20"/>
-                <w:lang w:val="fr-CA"/>
-              </w:rPr>
-              <w:t xml:space="preserve"> }}</w:t>
+              <w:t xml:space="preserve">{{ </w:t>
+            </w:r>
+            <w:proofErr w:type="spellStart"/>
+            <w:r>
+              <w:rPr>
+                <w:rFonts w:ascii="Arial" w:hAnsi="Arial" w:cs="Arial"/>
+                <w:sz w:val="20"/>
+                <w:lang w:val="fr-CA"/>
+              </w:rPr>
+              <w:t>project</w:t>
+            </w:r>
+            <w:proofErr w:type="spellEnd"/>
+            <w:r>
+              <w:rPr>
+                <w:rFonts w:ascii="Arial" w:hAnsi="Arial" w:cs="Arial"/>
+                <w:sz w:val="20"/>
+                <w:lang w:val="fr-CA"/>
+              </w:rPr>
+              <w:t>[‘</w:t>
+            </w:r>
+            <w:proofErr w:type="spellStart"/>
+            <w:r>
+              <w:rPr>
+                <w:rFonts w:ascii="Arial" w:hAnsi="Arial" w:cs="Arial"/>
+                <w:sz w:val="20"/>
+                <w:lang w:val="fr-CA"/>
+              </w:rPr>
+              <w:t>Description</w:t>
+            </w:r>
+            <w:r>
+              <w:rPr>
+                <w:rFonts w:ascii="Arial" w:hAnsi="Arial" w:cs="Arial"/>
+                <w:sz w:val="20"/>
+                <w:lang w:val="fr-CA"/>
+              </w:rPr>
+              <w:t>_en</w:t>
+            </w:r>
+            <w:proofErr w:type="spellEnd"/>
+            <w:r>
+              <w:rPr>
+                <w:rFonts w:ascii="Arial" w:hAnsi="Arial" w:cs="Arial"/>
+                <w:sz w:val="20"/>
+                <w:lang w:val="fr-CA"/>
+              </w:rPr>
+              <w:t>’] }}</w:t>
             </w:r>
           </w:p>
         </w:tc>
@@ -1697,7 +1843,25 @@
           <w:sz w:val="20"/>
           <w:lang w:val="fr-CA"/>
         </w:rPr>
-        <w:t xml:space="preserve"> endfor %}</w:t>
+        <w:t xml:space="preserve"> </w:t>
+      </w:r>
+      <w:proofErr w:type="spellStart"/>
+      <w:r>
+        <w:rPr>
+          <w:rFonts w:ascii="Arial" w:hAnsi="Arial" w:cs="Arial"/>
+          <w:sz w:val="20"/>
+          <w:lang w:val="fr-CA"/>
+        </w:rPr>
+        <w:t>endfor</w:t>
+      </w:r>
+      <w:proofErr w:type="spellEnd"/>
+      <w:r>
+        <w:rPr>
+          <w:rFonts w:ascii="Arial" w:hAnsi="Arial" w:cs="Arial"/>
+          <w:sz w:val="20"/>
+          <w:lang w:val="fr-CA"/>
+        </w:rPr>
+        <w:t xml:space="preserve"> %}</w:t>
       </w:r>
     </w:p>
     <w:sectPr>
@@ -1711,7 +1875,7 @@
 </file>
 
 <file path=word/endnotes.xml><?xml version="1.0" encoding="utf-8"?>
-<w:endnotes xmlns:wpc="http://schemas.microsoft.com/office/word/2010/wordprocessingCanvas" xmlns:cx="http://schemas.microsoft.com/office/drawing/2014/chartex" xmlns:cx1="http://schemas.microsoft.com/office/drawing/2015/9/8/chartex" xmlns:cx2="http://schemas.microsoft.com/office/drawing/2015/10/21/chartex" xmlns:cx3="http://schemas.microsoft.com/office/drawing/2016/5/9/chartex" xmlns:cx4="http://schemas.microsoft.com/office/drawing/2016/5/10/chartex" xmlns:cx5="http://schemas.microsoft.com/office/drawing/2016/5/11/chartex" xmlns:cx6="http://schemas.microsoft.com/office/drawing/2016/5/12/chartex" xmlns:cx7="http://schemas.microsoft.com/office/drawing/2016/5/13/chartex" xmlns:cx8="http://schemas.microsoft.com/office/drawing/2016/5/14/chartex" xmlns:mc="http://schemas.openxmlformats.org/markup-compatibility/2006" xmlns:aink="http://schemas.microsoft.com/office/drawing/2016/ink" xmlns:am3d="http://schemas.microsoft.com/office/drawing/2017/model3d" xmlns:o="urn:schemas-microsoft-com:office:office" xmlns:oel="http://schemas.microsoft.com/office/2019/extlst" xmlns:r="http://schemas.openxmlformats.org/officeDocument/2006/relationships" xmlns:m="http://schemas.openxmlformats.org/officeDocument/2006/math" xmlns:v="urn:schemas-microsoft-com:vml" xmlns:wp14="http://schemas.microsoft.com/office/word/2010/wordprocessingDrawing" xmlns:wp="http://schemas.openxmlformats.org/drawingml/2006/wordprocessingDrawing" xmlns:w10="urn:schemas-microsoft-com:office:word" xmlns:w="http://schemas.openxmlformats.org/wordprocessingml/2006/main" xmlns:w14="http://schemas.microsoft.com/office/word/2010/wordml" xmlns:w15="http://schemas.microsoft.com/office/word/2012/wordml" xmlns:w16cex="http://schemas.microsoft.com/office/word/2018/wordml/cex" xmlns:w16cid="http://schemas.microsoft.com/office/word/2016/wordml/cid" xmlns:w16="http://schemas.microsoft.com/office/word/2018/wordml" xmlns:w16sdtdh="http://schemas.microsoft.com/office/word/2020/wordml/sdtdatahash" xmlns:w16se="http://schemas.microsoft.com/office/word/2015/wordml/symex" xmlns:wpg="http://schemas.microsoft.com/office/word/2010/wordprocessingGroup" xmlns:wpi="http://schemas.microsoft.com/office/word/2010/wordprocessingInk" xmlns:wne="http://schemas.microsoft.com/office/word/2006/wordml" xmlns:wps="http://schemas.microsoft.com/office/word/2010/wordprocessingShape" mc:Ignorable="w14 w15 w16se w16cid w16 w16cex w16sdtdh wp14">
+<w:endnotes xmlns:wpc="http://schemas.microsoft.com/office/word/2010/wordprocessingCanvas" xmlns:cx="http://schemas.microsoft.com/office/drawing/2014/chartex" xmlns:cx1="http://schemas.microsoft.com/office/drawing/2015/9/8/chartex" xmlns:cx2="http://schemas.microsoft.com/office/drawing/2015/10/21/chartex" xmlns:cx3="http://schemas.microsoft.com/office/drawing/2016/5/9/chartex" xmlns:cx4="http://schemas.microsoft.com/office/drawing/2016/5/10/chartex" xmlns:cx5="http://schemas.microsoft.com/office/drawing/2016/5/11/chartex" xmlns:cx6="http://schemas.microsoft.com/office/drawing/2016/5/12/chartex" xmlns:cx7="http://schemas.microsoft.com/office/drawing/2016/5/13/chartex" xmlns:cx8="http://schemas.microsoft.com/office/drawing/2016/5/14/chartex" xmlns:mc="http://schemas.openxmlformats.org/markup-compatibility/2006" xmlns:aink="http://schemas.microsoft.com/office/drawing/2016/ink" xmlns:am3d="http://schemas.microsoft.com/office/drawing/2017/model3d" xmlns:o="urn:schemas-microsoft-com:office:office" xmlns:oel="http://schemas.microsoft.com/office/2019/extlst" xmlns:r="http://schemas.openxmlformats.org/officeDocument/2006/relationships" xmlns:m="http://schemas.openxmlformats.org/officeDocument/2006/math" xmlns:v="urn:schemas-microsoft-com:vml" xmlns:wp14="http://schemas.microsoft.com/office/word/2010/wordprocessingDrawing" xmlns:wp="http://schemas.openxmlformats.org/drawingml/2006/wordprocessingDrawing" xmlns:w10="urn:schemas-microsoft-com:office:word" xmlns:w="http://schemas.openxmlformats.org/wordprocessingml/2006/main" xmlns:w14="http://schemas.microsoft.com/office/word/2010/wordml" xmlns:w15="http://schemas.microsoft.com/office/word/2012/wordml" xmlns:w16cex="http://schemas.microsoft.com/office/word/2018/wordml/cex" xmlns:w16cid="http://schemas.microsoft.com/office/word/2016/wordml/cid" xmlns:w16="http://schemas.microsoft.com/office/word/2018/wordml" xmlns:w16du="http://schemas.microsoft.com/office/word/2023/wordml/word16du" xmlns:w16sdtdh="http://schemas.microsoft.com/office/word/2020/wordml/sdtdatahash" xmlns:w16se="http://schemas.microsoft.com/office/word/2015/wordml/symex" xmlns:wpg="http://schemas.microsoft.com/office/word/2010/wordprocessingGroup" xmlns:wpi="http://schemas.microsoft.com/office/word/2010/wordprocessingInk" xmlns:wne="http://schemas.microsoft.com/office/word/2006/wordml" xmlns:wps="http://schemas.microsoft.com/office/word/2010/wordprocessingShape" mc:Ignorable="w14 w15 w16se w16cid w16 w16cex w16sdtdh w16du wp14">
   <w:endnote w:type="separator" w:id="-1">
     <w:p>
       <w:pPr>
@@ -1736,7 +1900,7 @@
 </file>
 
 <file path=word/footnotes.xml><?xml version="1.0" encoding="utf-8"?>
-<w:footnotes xmlns:wpc="http://schemas.microsoft.com/office/word/2010/wordprocessingCanvas" xmlns:cx="http://schemas.microsoft.com/office/drawing/2014/chartex" xmlns:cx1="http://schemas.microsoft.com/office/drawing/2015/9/8/chartex" xmlns:cx2="http://schemas.microsoft.com/office/drawing/2015/10/21/chartex" xmlns:cx3="http://schemas.microsoft.com/office/drawing/2016/5/9/chartex" xmlns:cx4="http://schemas.microsoft.com/office/drawing/2016/5/10/chartex" xmlns:cx5="http://schemas.microsoft.com/office/drawing/2016/5/11/chartex" xmlns:cx6="http://schemas.microsoft.com/office/drawing/2016/5/12/chartex" xmlns:cx7="http://schemas.microsoft.com/office/drawing/2016/5/13/chartex" xmlns:cx8="http://schemas.microsoft.com/office/drawing/2016/5/14/chartex" xmlns:mc="http://schemas.openxmlformats.org/markup-compatibility/2006" xmlns:aink="http://schemas.microsoft.com/office/drawing/2016/ink" xmlns:am3d="http://schemas.microsoft.com/office/drawing/2017/model3d" xmlns:o="urn:schemas-microsoft-com:office:office" xmlns:oel="http://schemas.microsoft.com/office/2019/extlst" xmlns:r="http://schemas.openxmlformats.org/officeDocument/2006/relationships" xmlns:m="http://schemas.openxmlformats.org/officeDocument/2006/math" xmlns:v="urn:schemas-microsoft-com:vml" xmlns:wp14="http://schemas.microsoft.com/office/word/2010/wordprocessingDrawing" xmlns:wp="http://schemas.openxmlformats.org/drawingml/2006/wordprocessingDrawing" xmlns:w10="urn:schemas-microsoft-com:office:word" xmlns:w="http://schemas.openxmlformats.org/wordprocessingml/2006/main" xmlns:w14="http://schemas.microsoft.com/office/word/2010/wordml" xmlns:w15="http://schemas.microsoft.com/office/word/2012/wordml" xmlns:w16cex="http://schemas.microsoft.com/office/word/2018/wordml/cex" xmlns:w16cid="http://schemas.microsoft.com/office/word/2016/wordml/cid" xmlns:w16="http://schemas.microsoft.com/office/word/2018/wordml" xmlns:w16sdtdh="http://schemas.microsoft.com/office/word/2020/wordml/sdtdatahash" xmlns:w16se="http://schemas.microsoft.com/office/word/2015/wordml/symex" xmlns:wpg="http://schemas.microsoft.com/office/word/2010/wordprocessingGroup" xmlns:wpi="http://schemas.microsoft.com/office/word/2010/wordprocessingInk" xmlns:wne="http://schemas.microsoft.com/office/word/2006/wordml" xmlns:wps="http://schemas.microsoft.com/office/word/2010/wordprocessingShape" mc:Ignorable="w14 w15 w16se w16cid w16 w16cex w16sdtdh wp14">
+<w:footnotes xmlns:wpc="http://schemas.microsoft.com/office/word/2010/wordprocessingCanvas" xmlns:cx="http://schemas.microsoft.com/office/drawing/2014/chartex" xmlns:cx1="http://schemas.microsoft.com/office/drawing/2015/9/8/chartex" xmlns:cx2="http://schemas.microsoft.com/office/drawing/2015/10/21/chartex" xmlns:cx3="http://schemas.microsoft.com/office/drawing/2016/5/9/chartex" xmlns:cx4="http://schemas.microsoft.com/office/drawing/2016/5/10/chartex" xmlns:cx5="http://schemas.microsoft.com/office/drawing/2016/5/11/chartex" xmlns:cx6="http://schemas.microsoft.com/office/drawing/2016/5/12/chartex" xmlns:cx7="http://schemas.microsoft.com/office/drawing/2016/5/13/chartex" xmlns:cx8="http://schemas.microsoft.com/office/drawing/2016/5/14/chartex" xmlns:mc="http://schemas.openxmlformats.org/markup-compatibility/2006" xmlns:aink="http://schemas.microsoft.com/office/drawing/2016/ink" xmlns:am3d="http://schemas.microsoft.com/office/drawing/2017/model3d" xmlns:o="urn:schemas-microsoft-com:office:office" xmlns:oel="http://schemas.microsoft.com/office/2019/extlst" xmlns:r="http://schemas.openxmlformats.org/officeDocument/2006/relationships" xmlns:m="http://schemas.openxmlformats.org/officeDocument/2006/math" xmlns:v="urn:schemas-microsoft-com:vml" xmlns:wp14="http://schemas.microsoft.com/office/word/2010/wordprocessingDrawing" xmlns:wp="http://schemas.openxmlformats.org/drawingml/2006/wordprocessingDrawing" xmlns:w10="urn:schemas-microsoft-com:office:word" xmlns:w="http://schemas.openxmlformats.org/wordprocessingml/2006/main" xmlns:w14="http://schemas.microsoft.com/office/word/2010/wordml" xmlns:w15="http://schemas.microsoft.com/office/word/2012/wordml" xmlns:w16cex="http://schemas.microsoft.com/office/word/2018/wordml/cex" xmlns:w16cid="http://schemas.microsoft.com/office/word/2016/wordml/cid" xmlns:w16="http://schemas.microsoft.com/office/word/2018/wordml" xmlns:w16du="http://schemas.microsoft.com/office/word/2023/wordml/word16du" xmlns:w16sdtdh="http://schemas.microsoft.com/office/word/2020/wordml/sdtdatahash" xmlns:w16se="http://schemas.microsoft.com/office/word/2015/wordml/symex" xmlns:wpg="http://schemas.microsoft.com/office/word/2010/wordprocessingGroup" xmlns:wpi="http://schemas.microsoft.com/office/word/2010/wordprocessingInk" xmlns:wne="http://schemas.microsoft.com/office/word/2006/wordml" xmlns:wps="http://schemas.microsoft.com/office/word/2010/wordprocessingShape" mc:Ignorable="w14 w15 w16se w16cid w16 w16cex w16sdtdh w16du wp14">
   <w:footnote w:type="separator" w:id="-1">
     <w:p>
       <w:pPr>
@@ -1761,7 +1925,7 @@
 </file>
 
 <file path=word/numbering.xml><?xml version="1.0" encoding="utf-8"?>
-<w:numbering xmlns:wpc="http://schemas.microsoft.com/office/word/2010/wordprocessingCanvas" xmlns:cx="http://schemas.microsoft.com/office/drawing/2014/chartex" xmlns:cx1="http://schemas.microsoft.com/office/drawing/2015/9/8/chartex" xmlns:cx2="http://schemas.microsoft.com/office/drawing/2015/10/21/chartex" xmlns:cx3="http://schemas.microsoft.com/office/drawing/2016/5/9/chartex" xmlns:cx4="http://schemas.microsoft.com/office/drawing/2016/5/10/chartex" xmlns:cx5="http://schemas.microsoft.com/office/drawing/2016/5/11/chartex" xmlns:cx6="http://schemas.microsoft.com/office/drawing/2016/5/12/chartex" xmlns:cx7="http://schemas.microsoft.com/office/drawing/2016/5/13/chartex" xmlns:cx8="http://schemas.microsoft.com/office/drawing/2016/5/14/chartex" xmlns:mc="http://schemas.openxmlformats.org/markup-compatibility/2006" xmlns:aink="http://schemas.microsoft.com/office/drawing/2016/ink" xmlns:am3d="http://schemas.microsoft.com/office/drawing/2017/model3d" xmlns:o="urn:schemas-microsoft-com:office:office" xmlns:oel="http://schemas.microsoft.com/office/2019/extlst" xmlns:r="http://schemas.openxmlformats.org/officeDocument/2006/relationships" xmlns:m="http://schemas.openxmlformats.org/officeDocument/2006/math" xmlns:v="urn:schemas-microsoft-com:vml" xmlns:wp14="http://schemas.microsoft.com/office/word/2010/wordprocessingDrawing" xmlns:wp="http://schemas.openxmlformats.org/drawingml/2006/wordprocessingDrawing" xmlns:w10="urn:schemas-microsoft-com:office:word" xmlns:w="http://schemas.openxmlformats.org/wordprocessingml/2006/main" xmlns:w14="http://schemas.microsoft.com/office/word/2010/wordml" xmlns:w15="http://schemas.microsoft.com/office/word/2012/wordml" xmlns:w16cex="http://schemas.microsoft.com/office/word/2018/wordml/cex" xmlns:w16cid="http://schemas.microsoft.com/office/word/2016/wordml/cid" xmlns:w16="http://schemas.microsoft.com/office/word/2018/wordml" xmlns:w16sdtdh="http://schemas.microsoft.com/office/word/2020/wordml/sdtdatahash" xmlns:w16se="http://schemas.microsoft.com/office/word/2015/wordml/symex" xmlns:wpg="http://schemas.microsoft.com/office/word/2010/wordprocessingGroup" xmlns:wpi="http://schemas.microsoft.com/office/word/2010/wordprocessingInk" xmlns:wne="http://schemas.microsoft.com/office/word/2006/wordml" xmlns:wps="http://schemas.microsoft.com/office/word/2010/wordprocessingShape" mc:Ignorable="w14 w15 w16se w16cid w16 w16cex w16sdtdh wp14">
+<w:numbering xmlns:wpc="http://schemas.microsoft.com/office/word/2010/wordprocessingCanvas" xmlns:cx="http://schemas.microsoft.com/office/drawing/2014/chartex" xmlns:cx1="http://schemas.microsoft.com/office/drawing/2015/9/8/chartex" xmlns:cx2="http://schemas.microsoft.com/office/drawing/2015/10/21/chartex" xmlns:cx3="http://schemas.microsoft.com/office/drawing/2016/5/9/chartex" xmlns:cx4="http://schemas.microsoft.com/office/drawing/2016/5/10/chartex" xmlns:cx5="http://schemas.microsoft.com/office/drawing/2016/5/11/chartex" xmlns:cx6="http://schemas.microsoft.com/office/drawing/2016/5/12/chartex" xmlns:cx7="http://schemas.microsoft.com/office/drawing/2016/5/13/chartex" xmlns:cx8="http://schemas.microsoft.com/office/drawing/2016/5/14/chartex" xmlns:mc="http://schemas.openxmlformats.org/markup-compatibility/2006" xmlns:aink="http://schemas.microsoft.com/office/drawing/2016/ink" xmlns:am3d="http://schemas.microsoft.com/office/drawing/2017/model3d" xmlns:o="urn:schemas-microsoft-com:office:office" xmlns:oel="http://schemas.microsoft.com/office/2019/extlst" xmlns:r="http://schemas.openxmlformats.org/officeDocument/2006/relationships" xmlns:m="http://schemas.openxmlformats.org/officeDocument/2006/math" xmlns:v="urn:schemas-microsoft-com:vml" xmlns:wp14="http://schemas.microsoft.com/office/word/2010/wordprocessingDrawing" xmlns:wp="http://schemas.openxmlformats.org/drawingml/2006/wordprocessingDrawing" xmlns:w10="urn:schemas-microsoft-com:office:word" xmlns:w="http://schemas.openxmlformats.org/wordprocessingml/2006/main" xmlns:w14="http://schemas.microsoft.com/office/word/2010/wordml" xmlns:w15="http://schemas.microsoft.com/office/word/2012/wordml" xmlns:w16cex="http://schemas.microsoft.com/office/word/2018/wordml/cex" xmlns:w16cid="http://schemas.microsoft.com/office/word/2016/wordml/cid" xmlns:w16="http://schemas.microsoft.com/office/word/2018/wordml" xmlns:w16du="http://schemas.microsoft.com/office/word/2023/wordml/word16du" xmlns:w16sdtdh="http://schemas.microsoft.com/office/word/2020/wordml/sdtdatahash" xmlns:w16se="http://schemas.microsoft.com/office/word/2015/wordml/symex" xmlns:wpg="http://schemas.microsoft.com/office/word/2010/wordprocessingGroup" xmlns:wpi="http://schemas.microsoft.com/office/word/2010/wordprocessingInk" xmlns:wne="http://schemas.microsoft.com/office/word/2006/wordml" xmlns:wps="http://schemas.microsoft.com/office/word/2010/wordprocessingShape" mc:Ignorable="w14 w15 w16se w16cid w16 w16cex w16sdtdh w16du wp14">
   <w:abstractNum w:abstractNumId="0" w15:restartNumberingAfterBreak="0">
     <w:nsid w:val="0A9102AD"/>
     <w:multiLevelType w:val="hybridMultilevel"/>
@@ -5049,7 +5213,7 @@
 </file>
 
 <file path=word/styles.xml><?xml version="1.0" encoding="utf-8"?>
-<w:styles xmlns:mc="http://schemas.openxmlformats.org/markup-compatibility/2006" xmlns:r="http://schemas.openxmlformats.org/officeDocument/2006/relationships" xmlns:w="http://schemas.openxmlformats.org/wordprocessingml/2006/main" xmlns:w14="http://schemas.microsoft.com/office/word/2010/wordml" xmlns:w15="http://schemas.microsoft.com/office/word/2012/wordml" xmlns:w16cex="http://schemas.microsoft.com/office/word/2018/wordml/cex" xmlns:w16cid="http://schemas.microsoft.com/office/word/2016/wordml/cid" xmlns:w16="http://schemas.microsoft.com/office/word/2018/wordml" xmlns:w16sdtdh="http://schemas.microsoft.com/office/word/2020/wordml/sdtdatahash" xmlns:w16se="http://schemas.microsoft.com/office/word/2015/wordml/symex" mc:Ignorable="w14 w15 w16se w16cid w16 w16cex w16sdtdh">
+<w:styles xmlns:mc="http://schemas.openxmlformats.org/markup-compatibility/2006" xmlns:r="http://schemas.openxmlformats.org/officeDocument/2006/relationships" xmlns:w="http://schemas.openxmlformats.org/wordprocessingml/2006/main" xmlns:w14="http://schemas.microsoft.com/office/word/2010/wordml" xmlns:w15="http://schemas.microsoft.com/office/word/2012/wordml" xmlns:w16cex="http://schemas.microsoft.com/office/word/2018/wordml/cex" xmlns:w16cid="http://schemas.microsoft.com/office/word/2016/wordml/cid" xmlns:w16="http://schemas.microsoft.com/office/word/2018/wordml" xmlns:w16du="http://schemas.microsoft.com/office/word/2023/wordml/word16du" xmlns:w16sdtdh="http://schemas.microsoft.com/office/word/2020/wordml/sdtdatahash" xmlns:w16se="http://schemas.microsoft.com/office/word/2015/wordml/symex" mc:Ignorable="w14 w15 w16se w16cid w16 w16cex w16sdtdh w16du">
   <w:docDefaults>
     <w:rPrDefault>
       <w:rPr>
@@ -5696,7 +5860,6 @@
     <w:basedOn w:val="Normal"/>
     <w:link w:val="PrformatHTMLCar"/>
     <w:uiPriority w:val="99"/>
-    <w:semiHidden/>
     <w:unhideWhenUsed/>
     <w:rsid w:val="001821BC"/>
     <w:pPr>
@@ -5732,7 +5895,6 @@
     <w:basedOn w:val="Policepardfaut"/>
     <w:link w:val="PrformatHTML"/>
     <w:uiPriority w:val="99"/>
-    <w:semiHidden/>
     <w:rsid w:val="001821BC"/>
     <w:rPr>
       <w:rFonts w:ascii="Courier New" w:hAnsi="Courier New" w:cs="Courier New"/>

</xml_diff>

<commit_message>
Ajout info complète sur le contacts
</commit_message>
<xml_diff>
--- a/uploads/developpement/templates/test_template.docx
+++ b/uploads/developpement/templates/test_template.docx
@@ -109,7 +109,6 @@
         </w:rPr>
         <w:t xml:space="preserve"> </w:t>
       </w:r>
-      <w:proofErr w:type="spellStart"/>
       <w:r>
         <w:rPr>
           <w:rFonts w:ascii="Arial" w:hAnsi="Arial" w:cs="Arial"/>
@@ -130,7 +129,6 @@
         </w:rPr>
         <w:t>ng</w:t>
       </w:r>
-      <w:proofErr w:type="spellEnd"/>
       <w:r>
         <w:rPr>
           <w:rFonts w:ascii="Arial" w:hAnsi="Arial" w:cs="Arial"/>
@@ -462,27 +460,7 @@
                 <w:sz w:val="20"/>
                 <w:lang w:val="fr-CA"/>
               </w:rPr>
-              <w:t xml:space="preserve"> </w:t>
-            </w:r>
-            <w:proofErr w:type="spellStart"/>
-            <w:r>
-              <w:rPr>
-                <w:rFonts w:ascii="Arial" w:hAnsi="Arial" w:cs="Arial"/>
-                <w:b w:val="0"/>
-                <w:sz w:val="20"/>
-                <w:lang w:val="fr-CA"/>
-              </w:rPr>
-              <w:t>project</w:t>
-            </w:r>
-            <w:proofErr w:type="spellEnd"/>
-            <w:r>
-              <w:rPr>
-                <w:rFonts w:ascii="Arial" w:hAnsi="Arial" w:cs="Arial"/>
-                <w:b w:val="0"/>
-                <w:sz w:val="20"/>
-                <w:lang w:val="fr-CA"/>
-              </w:rPr>
-              <w:t>[‘</w:t>
+              <w:t xml:space="preserve"> project[‘</w:t>
             </w:r>
             <w:r>
               <w:rPr>
@@ -585,43 +563,7 @@
                 <w:sz w:val="20"/>
                 <w:lang w:val="fr-CA"/>
               </w:rPr>
-              <w:t xml:space="preserve">{{ </w:t>
-            </w:r>
-            <w:proofErr w:type="spellStart"/>
-            <w:r>
-              <w:rPr>
-                <w:rFonts w:ascii="Arial" w:hAnsi="Arial" w:cs="Arial"/>
-                <w:sz w:val="20"/>
-                <w:lang w:val="fr-CA"/>
-              </w:rPr>
-              <w:t>project</w:t>
-            </w:r>
-            <w:proofErr w:type="spellEnd"/>
-            <w:r>
-              <w:rPr>
-                <w:rFonts w:ascii="Arial" w:hAnsi="Arial" w:cs="Arial"/>
-                <w:sz w:val="20"/>
-                <w:lang w:val="fr-CA"/>
-              </w:rPr>
-              <w:t xml:space="preserve">['Catégorie'] | default([]) | </w:t>
-            </w:r>
-            <w:proofErr w:type="spellStart"/>
-            <w:r>
-              <w:rPr>
-                <w:rFonts w:ascii="Arial" w:hAnsi="Arial" w:cs="Arial"/>
-                <w:sz w:val="20"/>
-                <w:lang w:val="fr-CA"/>
-              </w:rPr>
-              <w:t>join</w:t>
-            </w:r>
-            <w:proofErr w:type="spellEnd"/>
-            <w:r>
-              <w:rPr>
-                <w:rFonts w:ascii="Arial" w:hAnsi="Arial" w:cs="Arial"/>
-                <w:sz w:val="20"/>
-                <w:lang w:val="fr-CA"/>
-              </w:rPr>
-              <w:t>('; ') }}</w:t>
+              <w:t>{{ project['Catégorie'] | default([]) | join('; ') }}</w:t>
             </w:r>
           </w:p>
         </w:tc>
@@ -809,16 +751,8 @@
               <w:rPr>
                 <w:rFonts w:ascii="Arial" w:hAnsi="Arial" w:cs="Arial"/>
               </w:rPr>
-              <w:t xml:space="preserve">{{ </w:t>
-            </w:r>
-            <w:proofErr w:type="spellStart"/>
-            <w:r>
-              <w:rPr>
-                <w:rFonts w:ascii="Arial" w:hAnsi="Arial" w:cs="Arial"/>
-              </w:rPr>
-              <w:t>project</w:t>
-            </w:r>
-            <w:proofErr w:type="spellEnd"/>
+              <w:t>{{ project</w:t>
+            </w:r>
           </w:p>
           <w:p>
             <w:pPr>
@@ -831,21 +765,7 @@
               <w:rPr>
                 <w:rFonts w:ascii="Arial" w:hAnsi="Arial" w:cs="Arial"/>
               </w:rPr>
-              <w:t xml:space="preserve">[‘Début’].split(‘-‘)[1] }}/{{ </w:t>
-            </w:r>
-            <w:proofErr w:type="spellStart"/>
-            <w:r>
-              <w:rPr>
-                <w:rFonts w:ascii="Arial" w:hAnsi="Arial" w:cs="Arial"/>
-              </w:rPr>
-              <w:t>project</w:t>
-            </w:r>
-            <w:proofErr w:type="spellEnd"/>
-            <w:r>
-              <w:rPr>
-                <w:rFonts w:ascii="Arial" w:hAnsi="Arial" w:cs="Arial"/>
-              </w:rPr>
-              <w:t>[‘Début’].split(‘-‘)[0] }}</w:t>
+              <w:t>[‘Début’].split(‘-‘)[1] }}/{{ project[‘Début’].split(‘-‘)[0] }}</w:t>
             </w:r>
           </w:p>
         </w:tc>
@@ -908,25 +828,7 @@
                 <w:sz w:val="20"/>
                 <w:lang w:val="fr-CA"/>
               </w:rPr>
-              <w:t xml:space="preserve">{{ </w:t>
-            </w:r>
-            <w:proofErr w:type="spellStart"/>
-            <w:r>
-              <w:rPr>
-                <w:rFonts w:ascii="Arial" w:hAnsi="Arial" w:cs="Arial"/>
-                <w:sz w:val="20"/>
-                <w:lang w:val="fr-CA"/>
-              </w:rPr>
-              <w:t>project</w:t>
-            </w:r>
-            <w:proofErr w:type="spellEnd"/>
-            <w:r>
-              <w:rPr>
-                <w:rFonts w:ascii="Arial" w:hAnsi="Arial" w:cs="Arial"/>
-                <w:sz w:val="20"/>
-                <w:lang w:val="fr-CA"/>
-              </w:rPr>
-              <w:t xml:space="preserve">[‘Durée (mois) </w:t>
+              <w:t xml:space="preserve">{{ project[‘Durée (mois) </w:t>
             </w:r>
             <w:r>
               <w:rPr>
@@ -942,7 +844,39 @@
                 <w:sz w:val="20"/>
                 <w:lang w:val="fr-CA"/>
               </w:rPr>
-              <w:t>calcul par valeur’] }}</w:t>
+              <w:t xml:space="preserve">calcul par valeur’] </w:t>
+            </w:r>
+            <w:r>
+              <w:rPr>
+                <w:rFonts w:ascii="Arial" w:hAnsi="Arial" w:cs="Arial"/>
+                <w:sz w:val="20"/>
+                <w:lang w:val="fr-CA"/>
+              </w:rPr>
+              <w:t>| round(</w:t>
+            </w:r>
+            <w:r>
+              <w:rPr>
+                <w:rFonts w:ascii="Arial" w:hAnsi="Arial" w:cs="Arial"/>
+                <w:sz w:val="20"/>
+                <w:lang w:val="fr-CA"/>
+              </w:rPr>
+              <w:t>1</w:t>
+            </w:r>
+            <w:r>
+              <w:rPr>
+                <w:rFonts w:ascii="Arial" w:hAnsi="Arial" w:cs="Arial"/>
+                <w:sz w:val="20"/>
+                <w:lang w:val="fr-CA"/>
+              </w:rPr>
+              <w:t>) }}</w:t>
+            </w:r>
+            <w:r>
+              <w:rPr>
+                <w:rFonts w:ascii="Arial" w:hAnsi="Arial" w:cs="Arial"/>
+                <w:sz w:val="20"/>
+                <w:lang w:val="fr-CA"/>
+              </w:rPr>
+              <w:t xml:space="preserve"> mois</w:t>
             </w:r>
           </w:p>
         </w:tc>
@@ -1275,9 +1209,8 @@
                 <w:sz w:val="20"/>
                 <w:lang w:val="fr-CA"/>
               </w:rPr>
-              <w:t xml:space="preserve">{{ </w:t>
-            </w:r>
-            <w:proofErr w:type="spellStart"/>
+              <w:t>{{ project[</w:t>
+            </w:r>
             <w:r>
               <w:rPr>
                 <w:rFonts w:ascii="Arial" w:hAnsi="Arial" w:cs="Arial"/>
@@ -1286,9 +1219,8 @@
                 <w:sz w:val="20"/>
                 <w:lang w:val="fr-CA"/>
               </w:rPr>
-              <w:t>project</w:t>
-            </w:r>
-            <w:proofErr w:type="spellEnd"/>
+              <w:t>‘</w:t>
+            </w:r>
             <w:r>
               <w:rPr>
                 <w:rFonts w:ascii="Arial" w:hAnsi="Arial" w:cs="Arial"/>
@@ -1297,7 +1229,7 @@
                 <w:sz w:val="20"/>
                 <w:lang w:val="fr-CA"/>
               </w:rPr>
-              <w:t>[</w:t>
+              <w:t>Expert</w:t>
             </w:r>
             <w:r>
               <w:rPr>
@@ -1307,7 +1239,7 @@
                 <w:sz w:val="20"/>
                 <w:lang w:val="fr-CA"/>
               </w:rPr>
-              <w:t>‘</w:t>
+              <w:t xml:space="preserve"> </w:t>
             </w:r>
             <w:r>
               <w:rPr>
@@ -1317,7 +1249,7 @@
                 <w:sz w:val="20"/>
                 <w:lang w:val="fr-CA"/>
               </w:rPr>
-              <w:t>Expert</w:t>
+              <w:t>technique</w:t>
             </w:r>
             <w:r>
               <w:rPr>
@@ -1327,7 +1259,7 @@
                 <w:sz w:val="20"/>
                 <w:lang w:val="fr-CA"/>
               </w:rPr>
-              <w:t xml:space="preserve"> </w:t>
+              <w:t>’</w:t>
             </w:r>
             <w:r>
               <w:rPr>
@@ -1337,26 +1269,6 @@
                 <w:sz w:val="20"/>
                 <w:lang w:val="fr-CA"/>
               </w:rPr>
-              <w:t>technique</w:t>
-            </w:r>
-            <w:r>
-              <w:rPr>
-                <w:rFonts w:ascii="Arial" w:hAnsi="Arial" w:cs="Arial"/>
-                <w:b/>
-                <w:bCs/>
-                <w:sz w:val="20"/>
-                <w:lang w:val="fr-CA"/>
-              </w:rPr>
-              <w:t>’</w:t>
-            </w:r>
-            <w:r>
-              <w:rPr>
-                <w:rFonts w:ascii="Arial" w:hAnsi="Arial" w:cs="Arial"/>
-                <w:b/>
-                <w:bCs/>
-                <w:sz w:val="20"/>
-                <w:lang w:val="fr-CA"/>
-              </w:rPr>
               <w:t>]</w:t>
             </w:r>
             <w:r>
@@ -1373,25 +1285,7 @@
                 <w:sz w:val="20"/>
                 <w:lang w:val="fr-CA"/>
               </w:rPr>
-              <w:t xml:space="preserve">| default([]) | </w:t>
-            </w:r>
-            <w:proofErr w:type="spellStart"/>
-            <w:r>
-              <w:rPr>
-                <w:rFonts w:ascii="Arial" w:hAnsi="Arial" w:cs="Arial"/>
-                <w:sz w:val="20"/>
-                <w:lang w:val="fr-CA"/>
-              </w:rPr>
-              <w:t>join</w:t>
-            </w:r>
-            <w:proofErr w:type="spellEnd"/>
-            <w:r>
-              <w:rPr>
-                <w:rFonts w:ascii="Arial" w:hAnsi="Arial" w:cs="Arial"/>
-                <w:sz w:val="20"/>
-                <w:lang w:val="fr-CA"/>
-              </w:rPr>
-              <w:t>('; ') }}</w:t>
+              <w:t>| default([]) | join('; ') }}</w:t>
             </w:r>
           </w:p>
         </w:tc>
@@ -1609,34 +1503,7 @@
                 <w:sz w:val="20"/>
                 <w:lang w:val="fr-CA"/>
               </w:rPr>
-              <w:t xml:space="preserve">{{ </w:t>
-            </w:r>
-            <w:proofErr w:type="spellStart"/>
-            <w:r>
-              <w:rPr>
-                <w:rFonts w:ascii="Arial" w:hAnsi="Arial" w:cs="Arial"/>
-                <w:sz w:val="20"/>
-                <w:lang w:val="fr-CA"/>
-              </w:rPr>
-              <w:t>project</w:t>
-            </w:r>
-            <w:proofErr w:type="spellEnd"/>
-            <w:r>
-              <w:rPr>
-                <w:rFonts w:ascii="Arial" w:hAnsi="Arial" w:cs="Arial"/>
-                <w:sz w:val="20"/>
-                <w:lang w:val="fr-CA"/>
-              </w:rPr>
-              <w:t>[‘</w:t>
-            </w:r>
-            <w:proofErr w:type="spellStart"/>
-            <w:r>
-              <w:rPr>
-                <w:rFonts w:ascii="Arial" w:hAnsi="Arial" w:cs="Arial"/>
-                <w:sz w:val="20"/>
-                <w:lang w:val="fr-CA"/>
-              </w:rPr>
-              <w:t>Contexte</w:t>
+              <w:t>{{ project[‘Contexte</w:t>
             </w:r>
             <w:r>
               <w:rPr>
@@ -1646,7 +1513,6 @@
               </w:rPr>
               <w:t>_fr</w:t>
             </w:r>
-            <w:proofErr w:type="spellEnd"/>
             <w:r>
               <w:rPr>
                 <w:rFonts w:ascii="Arial" w:hAnsi="Arial" w:cs="Arial"/>
@@ -1732,34 +1598,7 @@
                 <w:sz w:val="20"/>
                 <w:lang w:val="fr-CA"/>
               </w:rPr>
-              <w:t xml:space="preserve">{{ </w:t>
-            </w:r>
-            <w:proofErr w:type="spellStart"/>
-            <w:r>
-              <w:rPr>
-                <w:rFonts w:ascii="Arial" w:hAnsi="Arial" w:cs="Arial"/>
-                <w:sz w:val="20"/>
-                <w:lang w:val="fr-CA"/>
-              </w:rPr>
-              <w:t>project</w:t>
-            </w:r>
-            <w:proofErr w:type="spellEnd"/>
-            <w:r>
-              <w:rPr>
-                <w:rFonts w:ascii="Arial" w:hAnsi="Arial" w:cs="Arial"/>
-                <w:sz w:val="20"/>
-                <w:lang w:val="fr-CA"/>
-              </w:rPr>
-              <w:t>[‘</w:t>
-            </w:r>
-            <w:proofErr w:type="spellStart"/>
-            <w:r>
-              <w:rPr>
-                <w:rFonts w:ascii="Arial" w:hAnsi="Arial" w:cs="Arial"/>
-                <w:sz w:val="20"/>
-                <w:lang w:val="fr-CA"/>
-              </w:rPr>
-              <w:t>Description</w:t>
+              <w:t>{{ project[‘Description</w:t>
             </w:r>
             <w:r>
               <w:rPr>
@@ -1769,7 +1608,6 @@
               </w:rPr>
               <w:t>_en</w:t>
             </w:r>
-            <w:proofErr w:type="spellEnd"/>
             <w:r>
               <w:rPr>
                 <w:rFonts w:ascii="Arial" w:hAnsi="Arial" w:cs="Arial"/>
@@ -1843,25 +1681,7 @@
           <w:sz w:val="20"/>
           <w:lang w:val="fr-CA"/>
         </w:rPr>
-        <w:t xml:space="preserve"> </w:t>
-      </w:r>
-      <w:proofErr w:type="spellStart"/>
-      <w:r>
-        <w:rPr>
-          <w:rFonts w:ascii="Arial" w:hAnsi="Arial" w:cs="Arial"/>
-          <w:sz w:val="20"/>
-          <w:lang w:val="fr-CA"/>
-        </w:rPr>
-        <w:t>endfor</w:t>
-      </w:r>
-      <w:proofErr w:type="spellEnd"/>
-      <w:r>
-        <w:rPr>
-          <w:rFonts w:ascii="Arial" w:hAnsi="Arial" w:cs="Arial"/>
-          <w:sz w:val="20"/>
-          <w:lang w:val="fr-CA"/>
-        </w:rPr>
-        <w:t xml:space="preserve"> %}</w:t>
+        <w:t xml:space="preserve"> endfor %}</w:t>
       </w:r>
     </w:p>
     <w:sectPr>
@@ -5611,7 +5431,6 @@
   <w:style w:type="character" w:default="1" w:styleId="Policepardfaut">
     <w:name w:val="Default Paragraph Font"/>
     <w:uiPriority w:val="1"/>
-    <w:semiHidden/>
     <w:unhideWhenUsed/>
   </w:style>
   <w:style w:type="table" w:default="1" w:styleId="TableauNormal">

</xml_diff>

<commit_message>
Modification de l'orgine tu template (viens d'une autre table)
</commit_message>
<xml_diff>
--- a/uploads/developpement/templates/test_template.docx
+++ b/uploads/developpement/templates/test_template.docx
@@ -109,6 +109,7 @@
         </w:rPr>
         <w:t xml:space="preserve"> </w:t>
       </w:r>
+      <w:proofErr w:type="spellStart"/>
       <w:r>
         <w:rPr>
           <w:rFonts w:ascii="Arial" w:hAnsi="Arial" w:cs="Arial"/>
@@ -129,6 +130,7 @@
         </w:rPr>
         <w:t>ng</w:t>
       </w:r>
+      <w:proofErr w:type="spellEnd"/>
       <w:r>
         <w:rPr>
           <w:rFonts w:ascii="Arial" w:hAnsi="Arial" w:cs="Arial"/>
@@ -460,7 +462,27 @@
                 <w:sz w:val="20"/>
                 <w:lang w:val="fr-CA"/>
               </w:rPr>
-              <w:t xml:space="preserve"> project[‘</w:t>
+              <w:t xml:space="preserve"> </w:t>
+            </w:r>
+            <w:proofErr w:type="spellStart"/>
+            <w:r>
+              <w:rPr>
+                <w:rFonts w:ascii="Arial" w:hAnsi="Arial" w:cs="Arial"/>
+                <w:b w:val="0"/>
+                <w:sz w:val="20"/>
+                <w:lang w:val="fr-CA"/>
+              </w:rPr>
+              <w:t>project</w:t>
+            </w:r>
+            <w:proofErr w:type="spellEnd"/>
+            <w:r>
+              <w:rPr>
+                <w:rFonts w:ascii="Arial" w:hAnsi="Arial" w:cs="Arial"/>
+                <w:b w:val="0"/>
+                <w:sz w:val="20"/>
+                <w:lang w:val="fr-CA"/>
+              </w:rPr>
+              <w:t>[‘</w:t>
             </w:r>
             <w:r>
               <w:rPr>
@@ -563,7 +585,43 @@
                 <w:sz w:val="20"/>
                 <w:lang w:val="fr-CA"/>
               </w:rPr>
-              <w:t>{{ project['Catégorie'] | default([]) | join('; ') }}</w:t>
+              <w:t xml:space="preserve">{{ </w:t>
+            </w:r>
+            <w:proofErr w:type="spellStart"/>
+            <w:r>
+              <w:rPr>
+                <w:rFonts w:ascii="Arial" w:hAnsi="Arial" w:cs="Arial"/>
+                <w:sz w:val="20"/>
+                <w:lang w:val="fr-CA"/>
+              </w:rPr>
+              <w:t>project</w:t>
+            </w:r>
+            <w:proofErr w:type="spellEnd"/>
+            <w:r>
+              <w:rPr>
+                <w:rFonts w:ascii="Arial" w:hAnsi="Arial" w:cs="Arial"/>
+                <w:sz w:val="20"/>
+                <w:lang w:val="fr-CA"/>
+              </w:rPr>
+              <w:t xml:space="preserve">['Catégorie'] | default([]) | </w:t>
+            </w:r>
+            <w:proofErr w:type="spellStart"/>
+            <w:r>
+              <w:rPr>
+                <w:rFonts w:ascii="Arial" w:hAnsi="Arial" w:cs="Arial"/>
+                <w:sz w:val="20"/>
+                <w:lang w:val="fr-CA"/>
+              </w:rPr>
+              <w:t>join</w:t>
+            </w:r>
+            <w:proofErr w:type="spellEnd"/>
+            <w:r>
+              <w:rPr>
+                <w:rFonts w:ascii="Arial" w:hAnsi="Arial" w:cs="Arial"/>
+                <w:sz w:val="20"/>
+                <w:lang w:val="fr-CA"/>
+              </w:rPr>
+              <w:t>('; ') }}</w:t>
             </w:r>
           </w:p>
         </w:tc>
@@ -751,8 +809,16 @@
               <w:rPr>
                 <w:rFonts w:ascii="Arial" w:hAnsi="Arial" w:cs="Arial"/>
               </w:rPr>
-              <w:t>{{ project</w:t>
-            </w:r>
+              <w:t xml:space="preserve">{{ </w:t>
+            </w:r>
+            <w:proofErr w:type="spellStart"/>
+            <w:r>
+              <w:rPr>
+                <w:rFonts w:ascii="Arial" w:hAnsi="Arial" w:cs="Arial"/>
+              </w:rPr>
+              <w:t>project</w:t>
+            </w:r>
+            <w:proofErr w:type="spellEnd"/>
           </w:p>
           <w:p>
             <w:pPr>
@@ -765,7 +831,21 @@
               <w:rPr>
                 <w:rFonts w:ascii="Arial" w:hAnsi="Arial" w:cs="Arial"/>
               </w:rPr>
-              <w:t>[‘Début’].split(‘-‘)[1] }}/{{ project[‘Début’].split(‘-‘)[0] }}</w:t>
+              <w:t xml:space="preserve">[‘Début’].split(‘-‘)[1] }}/{{ </w:t>
+            </w:r>
+            <w:proofErr w:type="spellStart"/>
+            <w:r>
+              <w:rPr>
+                <w:rFonts w:ascii="Arial" w:hAnsi="Arial" w:cs="Arial"/>
+              </w:rPr>
+              <w:t>project</w:t>
+            </w:r>
+            <w:proofErr w:type="spellEnd"/>
+            <w:r>
+              <w:rPr>
+                <w:rFonts w:ascii="Arial" w:hAnsi="Arial" w:cs="Arial"/>
+              </w:rPr>
+              <w:t>[‘Début’].split(‘-‘)[0] }}</w:t>
             </w:r>
           </w:p>
         </w:tc>
@@ -828,7 +908,25 @@
                 <w:sz w:val="20"/>
                 <w:lang w:val="fr-CA"/>
               </w:rPr>
-              <w:t xml:space="preserve">{{ project[‘Durée (mois) </w:t>
+              <w:t xml:space="preserve">{{ </w:t>
+            </w:r>
+            <w:proofErr w:type="spellStart"/>
+            <w:r>
+              <w:rPr>
+                <w:rFonts w:ascii="Arial" w:hAnsi="Arial" w:cs="Arial"/>
+                <w:sz w:val="20"/>
+                <w:lang w:val="fr-CA"/>
+              </w:rPr>
+              <w:t>project</w:t>
+            </w:r>
+            <w:proofErr w:type="spellEnd"/>
+            <w:r>
+              <w:rPr>
+                <w:rFonts w:ascii="Arial" w:hAnsi="Arial" w:cs="Arial"/>
+                <w:sz w:val="20"/>
+                <w:lang w:val="fr-CA"/>
+              </w:rPr>
+              <w:t xml:space="preserve">[‘Durée (mois) </w:t>
             </w:r>
             <w:r>
               <w:rPr>
@@ -1209,8 +1307,9 @@
                 <w:sz w:val="20"/>
                 <w:lang w:val="fr-CA"/>
               </w:rPr>
-              <w:t>{{ project[</w:t>
-            </w:r>
+              <w:t xml:space="preserve">{{ </w:t>
+            </w:r>
+            <w:proofErr w:type="spellStart"/>
             <w:r>
               <w:rPr>
                 <w:rFonts w:ascii="Arial" w:hAnsi="Arial" w:cs="Arial"/>
@@ -1219,8 +1318,9 @@
                 <w:sz w:val="20"/>
                 <w:lang w:val="fr-CA"/>
               </w:rPr>
-              <w:t>‘</w:t>
-            </w:r>
+              <w:t>project</w:t>
+            </w:r>
+            <w:proofErr w:type="spellEnd"/>
             <w:r>
               <w:rPr>
                 <w:rFonts w:ascii="Arial" w:hAnsi="Arial" w:cs="Arial"/>
@@ -1229,7 +1329,7 @@
                 <w:sz w:val="20"/>
                 <w:lang w:val="fr-CA"/>
               </w:rPr>
-              <w:t>Expert</w:t>
+              <w:t>[</w:t>
             </w:r>
             <w:r>
               <w:rPr>
@@ -1239,7 +1339,7 @@
                 <w:sz w:val="20"/>
                 <w:lang w:val="fr-CA"/>
               </w:rPr>
-              <w:t xml:space="preserve"> </w:t>
+              <w:t>‘</w:t>
             </w:r>
             <w:r>
               <w:rPr>
@@ -1249,7 +1349,7 @@
                 <w:sz w:val="20"/>
                 <w:lang w:val="fr-CA"/>
               </w:rPr>
-              <w:t>technique</w:t>
+              <w:t>Expert</w:t>
             </w:r>
             <w:r>
               <w:rPr>
@@ -1259,7 +1359,7 @@
                 <w:sz w:val="20"/>
                 <w:lang w:val="fr-CA"/>
               </w:rPr>
-              <w:t>’</w:t>
+              <w:t xml:space="preserve"> </w:t>
             </w:r>
             <w:r>
               <w:rPr>
@@ -1269,6 +1369,26 @@
                 <w:sz w:val="20"/>
                 <w:lang w:val="fr-CA"/>
               </w:rPr>
+              <w:t>technique</w:t>
+            </w:r>
+            <w:r>
+              <w:rPr>
+                <w:rFonts w:ascii="Arial" w:hAnsi="Arial" w:cs="Arial"/>
+                <w:b/>
+                <w:bCs/>
+                <w:sz w:val="20"/>
+                <w:lang w:val="fr-CA"/>
+              </w:rPr>
+              <w:t>’</w:t>
+            </w:r>
+            <w:r>
+              <w:rPr>
+                <w:rFonts w:ascii="Arial" w:hAnsi="Arial" w:cs="Arial"/>
+                <w:b/>
+                <w:bCs/>
+                <w:sz w:val="20"/>
+                <w:lang w:val="fr-CA"/>
+              </w:rPr>
               <w:t>]</w:t>
             </w:r>
             <w:r>
@@ -1277,15 +1397,25 @@
                 <w:sz w:val="20"/>
                 <w:lang w:val="fr-CA"/>
               </w:rPr>
-              <w:t xml:space="preserve"> </w:t>
-            </w:r>
-            <w:r>
-              <w:rPr>
-                <w:rFonts w:ascii="Arial" w:hAnsi="Arial" w:cs="Arial"/>
-                <w:sz w:val="20"/>
-                <w:lang w:val="fr-CA"/>
-              </w:rPr>
-              <w:t>| default([]) | join('; ') }}</w:t>
+              <w:t xml:space="preserve"> | default([]) | </w:t>
+            </w:r>
+            <w:proofErr w:type="spellStart"/>
+            <w:r>
+              <w:rPr>
+                <w:rFonts w:ascii="Arial" w:hAnsi="Arial" w:cs="Arial"/>
+                <w:sz w:val="20"/>
+                <w:lang w:val="fr-CA"/>
+              </w:rPr>
+              <w:t>join</w:t>
+            </w:r>
+            <w:proofErr w:type="spellEnd"/>
+            <w:r>
+              <w:rPr>
+                <w:rFonts w:ascii="Arial" w:hAnsi="Arial" w:cs="Arial"/>
+                <w:sz w:val="20"/>
+                <w:lang w:val="fr-CA"/>
+              </w:rPr>
+              <w:t>('; ') }}</w:t>
             </w:r>
           </w:p>
         </w:tc>
@@ -1503,7 +1633,34 @@
                 <w:sz w:val="20"/>
                 <w:lang w:val="fr-CA"/>
               </w:rPr>
-              <w:t>{{ project[‘Contexte</w:t>
+              <w:t xml:space="preserve">{{ </w:t>
+            </w:r>
+            <w:proofErr w:type="spellStart"/>
+            <w:r>
+              <w:rPr>
+                <w:rFonts w:ascii="Arial" w:hAnsi="Arial" w:cs="Arial"/>
+                <w:sz w:val="20"/>
+                <w:lang w:val="fr-CA"/>
+              </w:rPr>
+              <w:t>project</w:t>
+            </w:r>
+            <w:proofErr w:type="spellEnd"/>
+            <w:r>
+              <w:rPr>
+                <w:rFonts w:ascii="Arial" w:hAnsi="Arial" w:cs="Arial"/>
+                <w:sz w:val="20"/>
+                <w:lang w:val="fr-CA"/>
+              </w:rPr>
+              <w:t>[‘</w:t>
+            </w:r>
+            <w:proofErr w:type="spellStart"/>
+            <w:r>
+              <w:rPr>
+                <w:rFonts w:ascii="Arial" w:hAnsi="Arial" w:cs="Arial"/>
+                <w:sz w:val="20"/>
+                <w:lang w:val="fr-CA"/>
+              </w:rPr>
+              <w:t>Contexte</w:t>
             </w:r>
             <w:r>
               <w:rPr>
@@ -1513,6 +1670,7 @@
               </w:rPr>
               <w:t>_fr</w:t>
             </w:r>
+            <w:proofErr w:type="spellEnd"/>
             <w:r>
               <w:rPr>
                 <w:rFonts w:ascii="Arial" w:hAnsi="Arial" w:cs="Arial"/>
@@ -1598,16 +1756,52 @@
                 <w:sz w:val="20"/>
                 <w:lang w:val="fr-CA"/>
               </w:rPr>
-              <w:t>{{ project[‘Description</w:t>
-            </w:r>
-            <w:r>
-              <w:rPr>
-                <w:rFonts w:ascii="Arial" w:hAnsi="Arial" w:cs="Arial"/>
-                <w:sz w:val="20"/>
-                <w:lang w:val="fr-CA"/>
-              </w:rPr>
-              <w:t>_en</w:t>
-            </w:r>
+              <w:t xml:space="preserve">{{ </w:t>
+            </w:r>
+            <w:proofErr w:type="spellStart"/>
+            <w:r>
+              <w:rPr>
+                <w:rFonts w:ascii="Arial" w:hAnsi="Arial" w:cs="Arial"/>
+                <w:sz w:val="20"/>
+                <w:lang w:val="fr-CA"/>
+              </w:rPr>
+              <w:t>project</w:t>
+            </w:r>
+            <w:proofErr w:type="spellEnd"/>
+            <w:r>
+              <w:rPr>
+                <w:rFonts w:ascii="Arial" w:hAnsi="Arial" w:cs="Arial"/>
+                <w:sz w:val="20"/>
+                <w:lang w:val="fr-CA"/>
+              </w:rPr>
+              <w:t>[‘</w:t>
+            </w:r>
+            <w:proofErr w:type="spellStart"/>
+            <w:r>
+              <w:rPr>
+                <w:rFonts w:ascii="Arial" w:hAnsi="Arial" w:cs="Arial"/>
+                <w:sz w:val="20"/>
+                <w:lang w:val="fr-CA"/>
+              </w:rPr>
+              <w:t>Description</w:t>
+            </w:r>
+            <w:r>
+              <w:rPr>
+                <w:rFonts w:ascii="Arial" w:hAnsi="Arial" w:cs="Arial"/>
+                <w:sz w:val="20"/>
+                <w:lang w:val="fr-CA"/>
+              </w:rPr>
+              <w:t>_</w:t>
+            </w:r>
+            <w:r>
+              <w:rPr>
+                <w:rFonts w:ascii="Arial" w:hAnsi="Arial" w:cs="Arial"/>
+                <w:sz w:val="20"/>
+                <w:lang w:val="fr-CA"/>
+              </w:rPr>
+              <w:t>fr</w:t>
+            </w:r>
+            <w:proofErr w:type="spellEnd"/>
             <w:r>
               <w:rPr>
                 <w:rFonts w:ascii="Arial" w:hAnsi="Arial" w:cs="Arial"/>
@@ -1681,7 +1875,25 @@
           <w:sz w:val="20"/>
           <w:lang w:val="fr-CA"/>
         </w:rPr>
-        <w:t xml:space="preserve"> endfor %}</w:t>
+        <w:t xml:space="preserve"> </w:t>
+      </w:r>
+      <w:proofErr w:type="spellStart"/>
+      <w:r>
+        <w:rPr>
+          <w:rFonts w:ascii="Arial" w:hAnsi="Arial" w:cs="Arial"/>
+          <w:sz w:val="20"/>
+          <w:lang w:val="fr-CA"/>
+        </w:rPr>
+        <w:t>endfor</w:t>
+      </w:r>
+      <w:proofErr w:type="spellEnd"/>
+      <w:r>
+        <w:rPr>
+          <w:rFonts w:ascii="Arial" w:hAnsi="Arial" w:cs="Arial"/>
+          <w:sz w:val="20"/>
+          <w:lang w:val="fr-CA"/>
+        </w:rPr>
+        <w:t xml:space="preserve"> %}</w:t>
       </w:r>
     </w:p>
     <w:sectPr>
@@ -5431,6 +5643,7 @@
   <w:style w:type="character" w:default="1" w:styleId="Policepardfaut">
     <w:name w:val="Default Paragraph Font"/>
     <w:uiPriority w:val="1"/>
+    <w:semiHidden/>
     <w:unhideWhenUsed/>
   </w:style>
   <w:style w:type="table" w:default="1" w:styleId="TableauNormal">

</xml_diff>